<commit_message>
Preventive services measures - updated with pdf and code sets links
</commit_message>
<xml_diff>
--- a/health_dimensions_files/health_dimensions/preventive services/breast_cancer_screening_ps_03/breast_cancer_screening_ps_03_tsd_v01.docx
+++ b/health_dimensions_files/health_dimensions/preventive services/breast_cancer_screening_ps_03/breast_cancer_screening_ps_03_tsd_v01.docx
@@ -8,27 +8,33 @@
         <w:rPr>
           <w:rFonts w:cs="Segoe UI"/>
           <w:b/>
+        </w:rPr>
+      </w:pPr>
+      <w:r>
+        <w:rPr>
+          <w:rFonts w:cs="Segoe UI"/>
+          <w:b/>
+          <w:sz w:val="36"/>
+          <w:szCs w:val="36"/>
+        </w:rPr>
+        <w:t xml:space="preserve">PHX Health </w:t>
+      </w:r>
+      <w:r>
+        <w:rPr>
+          <w:rFonts w:cs="Segoe UI"/>
+          <w:b/>
+          <w:sz w:val="36"/>
+          <w:szCs w:val="36"/>
+        </w:rPr>
+        <w:t>Dimension Technical Specification</w:t>
+      </w:r>
+      <w:r>
+        <w:rPr>
+          <w:rFonts w:cs="Segoe UI"/>
           <w:sz w:val="24"/>
           <w:szCs w:val="24"/>
         </w:rPr>
-      </w:pPr>
-      <w:r>
-        <w:rPr>
-          <w:rFonts w:cs="Segoe UI"/>
-          <w:b/>
-          <w:sz w:val="36"/>
-          <w:szCs w:val="36"/>
-        </w:rPr>
-        <w:t xml:space="preserve">PHX Health </w:t>
-      </w:r>
-      <w:r>
-        <w:rPr>
-          <w:rFonts w:cs="Segoe UI"/>
-          <w:b/>
-          <w:sz w:val="36"/>
-          <w:szCs w:val="36"/>
-        </w:rPr>
-        <w:t>Dimension Technical Specification</w:t>
+        <w:br/>
       </w:r>
       <w:r>
         <w:rPr>
@@ -41,8 +47,26 @@
       <w:r>
         <w:rPr>
           <w:rFonts w:cs="Segoe UI"/>
-          <w:sz w:val="24"/>
-          <w:szCs w:val="24"/>
+          <w:b/>
+        </w:rPr>
+        <w:t>PHX</w:t>
+      </w:r>
+      <w:r>
+        <w:rPr>
+          <w:rFonts w:cs="Segoe UI"/>
+          <w:b/>
+        </w:rPr>
+        <w:t> Label:</w:t>
+      </w:r>
+      <w:r>
+        <w:rPr>
+          <w:rFonts w:cs="Segoe UI"/>
+        </w:rPr>
+        <w:t> Breast Cancer Screening</w:t>
+      </w:r>
+      <w:r>
+        <w:rPr>
+          <w:rFonts w:cs="Segoe UI"/>
         </w:rPr>
         <w:br/>
       </w:r>
@@ -50,8 +74,6 @@
         <w:rPr>
           <w:rFonts w:cs="Segoe UI"/>
           <w:b/>
-          <w:sz w:val="24"/>
-          <w:szCs w:val="24"/>
         </w:rPr>
         <w:t>PHX</w:t>
       </w:r>
@@ -59,40 +81,18 @@
         <w:rPr>
           <w:rFonts w:cs="Segoe UI"/>
           <w:b/>
-          <w:sz w:val="24"/>
-          <w:szCs w:val="24"/>
-        </w:rPr>
-        <w:t> Label:</w:t>
-      </w:r>
-      <w:r>
-        <w:rPr>
-          <w:rFonts w:cs="Segoe UI"/>
-          <w:sz w:val="24"/>
-          <w:szCs w:val="24"/>
-        </w:rPr>
-        <w:t> </w:t>
-      </w:r>
-      <w:r>
-        <w:rPr>
-          <w:rFonts w:cs="Segoe UI"/>
-          <w:sz w:val="24"/>
-          <w:szCs w:val="24"/>
-        </w:rPr>
-        <w:t>Breast</w:t>
-      </w:r>
-      <w:r>
-        <w:rPr>
-          <w:rFonts w:cs="Segoe UI"/>
-          <w:sz w:val="24"/>
-          <w:szCs w:val="24"/>
-        </w:rPr>
-        <w:t xml:space="preserve"> Cancer Screening</w:t>
-      </w:r>
-      <w:r>
-        <w:rPr>
-          <w:rFonts w:cs="Segoe UI"/>
-          <w:sz w:val="24"/>
-          <w:szCs w:val="24"/>
+        </w:rPr>
+        <w:t> FeatureId:</w:t>
+      </w:r>
+      <w:r>
+        <w:rPr>
+          <w:rFonts w:cs="Segoe UI"/>
+        </w:rPr>
+        <w:t xml:space="preserve"> PS_03</w:t>
+      </w:r>
+      <w:r>
+        <w:rPr>
+          <w:rFonts w:cs="Segoe UI"/>
         </w:rPr>
         <w:br/>
       </w:r>
@@ -100,8 +100,6 @@
         <w:rPr>
           <w:rFonts w:cs="Segoe UI"/>
           <w:b/>
-          <w:sz w:val="24"/>
-          <w:szCs w:val="24"/>
         </w:rPr>
         <w:t>PHX</w:t>
       </w:r>
@@ -109,32 +107,162 @@
         <w:rPr>
           <w:rFonts w:cs="Segoe UI"/>
           <w:b/>
-          <w:sz w:val="24"/>
-          <w:szCs w:val="24"/>
-        </w:rPr>
-        <w:t> FeatureId:</w:t>
-      </w:r>
-      <w:r>
-        <w:rPr>
-          <w:rFonts w:cs="Segoe UI"/>
-          <w:sz w:val="24"/>
-          <w:szCs w:val="24"/>
+        </w:rPr>
+        <w:t> Feature Type:</w:t>
+      </w:r>
+      <w:r>
+        <w:rPr>
+          <w:rFonts w:cs="Segoe UI"/>
+        </w:rPr>
+        <w:t xml:space="preserve"> Health Dimension</w:t>
+      </w:r>
+      <w:r>
+        <w:rPr>
+          <w:rFonts w:cs="Segoe UI"/>
+        </w:rPr>
+        <w:br/>
+      </w:r>
+      <w:r>
+        <w:rPr>
+          <w:rFonts w:cs="Segoe UI"/>
+          <w:b/>
+        </w:rPr>
+        <w:t>PHX</w:t>
+      </w:r>
+      <w:r>
+        <w:rPr>
+          <w:rFonts w:cs="Segoe UI"/>
+          <w:b/>
+        </w:rPr>
+        <w:t xml:space="preserve"> Description:</w:t>
+      </w:r>
+      <w:r>
+        <w:rPr>
+          <w:rFonts w:cs="Segoe UI"/>
+        </w:rPr>
+        <w:t xml:space="preserve"> Patients screened for breast cancer</w:t>
+      </w:r>
+      <w:r>
+        <w:rPr>
+          <w:rFonts w:cs="Segoe UI"/>
+        </w:rPr>
+        <w:br/>
+      </w:r>
+      <w:r>
+        <w:rPr>
+          <w:rFonts w:cs="Segoe UI"/>
+          <w:b/>
+        </w:rPr>
+        <w:t>PHX</w:t>
+      </w:r>
+      <w:r>
+        <w:rPr>
+          <w:rFonts w:cs="Segoe UI"/>
+          <w:b/>
+        </w:rPr>
+        <w:t xml:space="preserve"> Full Description: </w:t>
+      </w:r>
+      <w:r>
+        <w:rPr>
+          <w:rFonts w:cs="Segoe UI"/>
+        </w:rPr>
+        <w:t>Percentage of women who have been screened for breast cancer</w:t>
+      </w:r>
+    </w:p>
+    <w:p>
+      <w:pPr>
+        <w:spacing w:after="0" w:line="240" w:lineRule="auto"/>
+        <w:rPr>
+          <w:rFonts w:cs="Segoe UI"/>
+        </w:rPr>
+      </w:pPr>
+      <w:r>
+        <w:rPr>
+          <w:rFonts w:cs="Segoe UI"/>
+          <w:b/>
+        </w:rPr>
+        <w:t>Version:</w:t>
+      </w:r>
+      <w:r>
+        <w:rPr>
+          <w:rFonts w:cs="Segoe UI"/>
+        </w:rPr>
+        <w:t> v1.0</w:t>
+      </w:r>
+      <w:r>
+        <w:rPr>
+          <w:rFonts w:cs="Segoe UI"/>
+        </w:rPr>
+        <w:br/>
+      </w:r>
+      <w:r>
+        <w:rPr>
+          <w:rFonts w:cs="Segoe UI"/>
+          <w:b/>
+        </w:rPr>
+        <w:t>Created:</w:t>
+      </w:r>
+      <w:r>
+        <w:rPr>
+          <w:rFonts w:cs="Segoe UI"/>
+        </w:rPr>
+        <w:t xml:space="preserve"> 07/05/2025</w:t>
+      </w:r>
+      <w:r>
+        <w:rPr>
+          <w:rFonts w:cs="Segoe UI"/>
+        </w:rPr>
+        <w:br/>
+      </w:r>
+      <w:r>
+        <w:rPr>
+          <w:rFonts w:cs="Segoe UI"/>
+        </w:rPr>
+        <w:br/>
+      </w:r>
+      <w:r>
+        <w:rPr>
+          <w:rFonts w:cs="Segoe UI"/>
+          <w:b/>
+        </w:rPr>
+        <w:t>Source:</w:t>
+      </w:r>
+      <w:r>
+        <w:rPr>
+          <w:rFonts w:cs="Segoe UI"/>
         </w:rPr>
         <w:t xml:space="preserve"> </w:t>
       </w:r>
       <w:r>
         <w:rPr>
           <w:rFonts w:cs="Segoe UI"/>
-          <w:sz w:val="24"/>
-          <w:szCs w:val="24"/>
-        </w:rPr>
-        <w:t>PS_03</w:t>
-      </w:r>
-      <w:r>
-        <w:rPr>
-          <w:rFonts w:cs="Segoe UI"/>
-          <w:sz w:val="24"/>
-          <w:szCs w:val="24"/>
+        </w:rPr>
+        <w:t>CMS</w:t>
+      </w:r>
+    </w:p>
+    <w:p>
+      <w:pPr>
+        <w:spacing w:after="0" w:line="240" w:lineRule="auto"/>
+        <w:rPr>
+          <w:rFonts w:cs="Segoe UI"/>
+        </w:rPr>
+      </w:pPr>
+      <w:r>
+        <w:rPr>
+          <w:rFonts w:cs="Segoe UI"/>
+          <w:b/>
+        </w:rPr>
+        <w:t>Source Title:</w:t>
+      </w:r>
+      <w:r>
+        <w:rPr>
+          <w:rFonts w:cs="Segoe UI"/>
+        </w:rPr>
+        <w:t xml:space="preserve"> Breast Cancer Screening</w:t>
+      </w:r>
+      <w:r>
+        <w:rPr>
+          <w:rFonts w:cs="Segoe UI"/>
         </w:rPr>
         <w:br/>
       </w:r>
@@ -142,422 +270,86 @@
         <w:rPr>
           <w:rFonts w:cs="Segoe UI"/>
           <w:b/>
-          <w:sz w:val="24"/>
-          <w:szCs w:val="24"/>
-        </w:rPr>
-        <w:t>PHX</w:t>
-      </w:r>
-      <w:r>
-        <w:rPr>
-          <w:rFonts w:cs="Segoe UI"/>
-          <w:b/>
-          <w:sz w:val="24"/>
-          <w:szCs w:val="24"/>
-        </w:rPr>
-        <w:t> Feature Type:</w:t>
-      </w:r>
-      <w:r>
-        <w:rPr>
-          <w:rFonts w:cs="Segoe UI"/>
-          <w:sz w:val="24"/>
-          <w:szCs w:val="24"/>
+        </w:rPr>
+        <w:t>Source Reference Id:</w:t>
+      </w:r>
+      <w:r>
+        <w:rPr>
+          <w:rFonts w:cs="Segoe UI"/>
+        </w:rPr>
+        <w:t xml:space="preserve"> N/A</w:t>
+      </w:r>
+    </w:p>
+    <w:p>
+      <w:pPr>
+        <w:spacing w:after="0" w:line="240" w:lineRule="auto"/>
+      </w:pPr>
+      <w:r>
+        <w:rPr>
+          <w:rFonts w:cs="Segoe UI"/>
+          <w:b/>
+        </w:rPr>
+        <w:t>Source Specification Link (if applicable):</w:t>
+      </w:r>
+      <w:r>
+        <w:rPr>
+          <w:rFonts w:cs="Segoe UI"/>
         </w:rPr>
         <w:t xml:space="preserve"> </w:t>
       </w:r>
-      <w:r>
-        <w:rPr>
-          <w:rFonts w:cs="Segoe UI"/>
-          <w:sz w:val="24"/>
-          <w:szCs w:val="24"/>
-        </w:rPr>
-        <w:t>Health</w:t>
-      </w:r>
-      <w:r>
-        <w:rPr>
-          <w:rFonts w:cs="Segoe UI"/>
-          <w:sz w:val="24"/>
-          <w:szCs w:val="24"/>
-        </w:rPr>
-        <w:t xml:space="preserve"> Dimension</w:t>
-      </w:r>
-      <w:r>
-        <w:rPr>
-          <w:rFonts w:cs="Segoe UI"/>
-          <w:sz w:val="24"/>
-          <w:szCs w:val="24"/>
-        </w:rPr>
-        <w:br/>
-      </w:r>
-      <w:r>
-        <w:rPr>
-          <w:rFonts w:cs="Segoe UI"/>
-          <w:b/>
-          <w:sz w:val="24"/>
-          <w:szCs w:val="24"/>
-        </w:rPr>
-        <w:t>PHX</w:t>
-      </w:r>
-      <w:r>
-        <w:rPr>
-          <w:rFonts w:cs="Segoe UI"/>
-          <w:b/>
-          <w:sz w:val="24"/>
-          <w:szCs w:val="24"/>
-        </w:rPr>
-        <w:t xml:space="preserve"> </w:t>
-      </w:r>
-      <w:r>
-        <w:rPr>
-          <w:rFonts w:cs="Segoe UI"/>
-          <w:b/>
-          <w:sz w:val="24"/>
-          <w:szCs w:val="24"/>
-        </w:rPr>
-        <w:t>Description:</w:t>
-      </w:r>
-      <w:r>
-        <w:rPr>
-          <w:rFonts w:cs="Segoe UI"/>
-          <w:sz w:val="24"/>
-          <w:szCs w:val="24"/>
-        </w:rPr>
-        <w:t xml:space="preserve"> </w:t>
-      </w:r>
-      <w:r>
-        <w:rPr>
-          <w:rFonts w:cs="Segoe UI"/>
-          <w:sz w:val="24"/>
-          <w:szCs w:val="24"/>
-        </w:rPr>
-        <w:t>P</w:t>
-      </w:r>
-      <w:r>
-        <w:rPr>
-          <w:rFonts w:cs="Segoe UI"/>
-          <w:sz w:val="24"/>
-          <w:szCs w:val="24"/>
-        </w:rPr>
-        <w:t xml:space="preserve">atients </w:t>
-      </w:r>
-      <w:r>
-        <w:rPr>
-          <w:rFonts w:cs="Segoe UI"/>
-          <w:sz w:val="24"/>
-          <w:szCs w:val="24"/>
-        </w:rPr>
-        <w:t>screened for breast cancer</w:t>
-      </w:r>
-      <w:r>
-        <w:rPr>
-          <w:rFonts w:cs="Segoe UI"/>
-          <w:sz w:val="24"/>
-          <w:szCs w:val="24"/>
-        </w:rPr>
-        <w:br/>
-      </w:r>
-      <w:r>
-        <w:rPr>
-          <w:rFonts w:cs="Segoe UI"/>
-          <w:b/>
-          <w:sz w:val="24"/>
-          <w:szCs w:val="24"/>
-        </w:rPr>
-        <w:t>PHX</w:t>
-      </w:r>
-      <w:r>
-        <w:rPr>
-          <w:rFonts w:cs="Segoe UI"/>
-          <w:b/>
-          <w:sz w:val="24"/>
-          <w:szCs w:val="24"/>
-        </w:rPr>
-        <w:t xml:space="preserve"> Full Description:</w:t>
-      </w:r>
-      <w:r>
-        <w:rPr>
-          <w:rFonts w:cs="Segoe UI"/>
-          <w:b/>
-          <w:sz w:val="24"/>
-          <w:szCs w:val="24"/>
-        </w:rPr>
-        <w:t xml:space="preserve"> </w:t>
-      </w:r>
-      <w:r>
-        <w:rPr>
-          <w:rFonts w:cs="Segoe UI"/>
-          <w:sz w:val="24"/>
-          <w:szCs w:val="24"/>
-        </w:rPr>
-        <w:t xml:space="preserve">Percentage of </w:t>
-      </w:r>
-      <w:r>
-        <w:rPr>
-          <w:rFonts w:cs="Segoe UI"/>
-          <w:sz w:val="24"/>
-          <w:szCs w:val="24"/>
-        </w:rPr>
-        <w:t>women</w:t>
-      </w:r>
-      <w:r>
-        <w:rPr>
-          <w:rFonts w:cs="Segoe UI"/>
-          <w:sz w:val="24"/>
-          <w:szCs w:val="24"/>
-        </w:rPr>
-        <w:t xml:space="preserve"> who have been screened for breast cancer</w:t>
-      </w:r>
+      <w:hyperlink r:id="rId6" w:history="1">
+        <w:r>
+          <w:rPr>
+            <w:rStyle w:val="Hyperlink"/>
+          </w:rPr>
+          <w:t>https://ecqi.healthit.gov/sites/default/files/ecqm/measures/CMS125v12.html</w:t>
+        </w:r>
+      </w:hyperlink>
     </w:p>
     <w:p>
       <w:pPr>
         <w:spacing w:after="0" w:line="240" w:lineRule="auto"/>
         <w:rPr>
           <w:rFonts w:cs="Segoe UI"/>
-          <w:sz w:val="24"/>
-          <w:szCs w:val="24"/>
-        </w:rPr>
-      </w:pPr>
-      <w:r>
-        <w:rPr>
-          <w:rFonts w:cs="Segoe UI"/>
-          <w:b/>
-          <w:sz w:val="24"/>
-          <w:szCs w:val="24"/>
-        </w:rPr>
-        <w:t>Version:</w:t>
-      </w:r>
-      <w:r>
-        <w:rPr>
-          <w:rFonts w:cs="Segoe UI"/>
-          <w:sz w:val="24"/>
-          <w:szCs w:val="24"/>
-        </w:rPr>
-        <w:t> v1.0</w:t>
-      </w:r>
-      <w:r>
-        <w:rPr>
-          <w:rFonts w:cs="Segoe UI"/>
-          <w:sz w:val="24"/>
-          <w:szCs w:val="24"/>
-        </w:rPr>
-        <w:br/>
-      </w:r>
-      <w:r>
-        <w:rPr>
-          <w:rFonts w:cs="Segoe UI"/>
-          <w:b/>
-          <w:sz w:val="24"/>
-          <w:szCs w:val="24"/>
-        </w:rPr>
-        <w:t>Created:</w:t>
-      </w:r>
-      <w:r>
-        <w:rPr>
-          <w:rFonts w:cs="Segoe UI"/>
-          <w:sz w:val="24"/>
-          <w:szCs w:val="24"/>
-        </w:rPr>
-        <w:t xml:space="preserve"> 07/05/2025</w:t>
-      </w:r>
-      <w:r>
-        <w:rPr>
-          <w:rFonts w:cs="Segoe UI"/>
-          <w:sz w:val="24"/>
-          <w:szCs w:val="24"/>
-        </w:rPr>
-        <w:br/>
-      </w:r>
-      <w:r>
-        <w:rPr>
-          <w:rFonts w:cs="Segoe UI"/>
-          <w:sz w:val="24"/>
-          <w:szCs w:val="24"/>
-        </w:rPr>
-        <w:br/>
-      </w:r>
-      <w:r>
-        <w:rPr>
-          <w:rFonts w:cs="Segoe UI"/>
-          <w:b/>
-          <w:sz w:val="24"/>
-          <w:szCs w:val="24"/>
-        </w:rPr>
-        <w:t>Source:</w:t>
-      </w:r>
-      <w:r>
-        <w:rPr>
-          <w:rFonts w:cs="Segoe UI"/>
-          <w:sz w:val="24"/>
-          <w:szCs w:val="24"/>
-        </w:rPr>
-        <w:t xml:space="preserve"> </w:t>
-      </w:r>
-      <w:r>
-        <w:rPr>
-          <w:rFonts w:cs="Segoe UI"/>
-          <w:sz w:val="24"/>
-          <w:szCs w:val="24"/>
-        </w:rPr>
-        <w:t>CMS</w:t>
-      </w:r>
+        </w:rPr>
+      </w:pPr>
     </w:p>
     <w:p>
       <w:pPr>
         <w:spacing w:after="0" w:line="240" w:lineRule="auto"/>
         <w:rPr>
           <w:rFonts w:cs="Segoe UI"/>
-          <w:sz w:val="24"/>
-          <w:szCs w:val="24"/>
-        </w:rPr>
-      </w:pPr>
-      <w:r>
-        <w:rPr>
-          <w:rFonts w:cs="Segoe UI"/>
-          <w:b/>
-          <w:sz w:val="24"/>
-          <w:szCs w:val="24"/>
-        </w:rPr>
-        <w:t>Source Title:</w:t>
-      </w:r>
-      <w:r>
-        <w:rPr>
-          <w:rFonts w:cs="Segoe UI"/>
-          <w:sz w:val="24"/>
-          <w:szCs w:val="24"/>
-        </w:rPr>
-        <w:t xml:space="preserve"> </w:t>
-      </w:r>
-      <w:r>
-        <w:rPr>
-          <w:rFonts w:cs="Segoe UI"/>
-          <w:sz w:val="24"/>
-          <w:szCs w:val="24"/>
-        </w:rPr>
-        <w:t>Breast</w:t>
-      </w:r>
-      <w:r>
-        <w:rPr>
-          <w:rFonts w:cs="Segoe UI"/>
-          <w:sz w:val="24"/>
-          <w:szCs w:val="24"/>
-        </w:rPr>
-        <w:t xml:space="preserve"> Cancer Screening</w:t>
-      </w:r>
-      <w:r>
-        <w:rPr>
-          <w:rFonts w:cs="Segoe UI"/>
-          <w:sz w:val="24"/>
-          <w:szCs w:val="24"/>
-        </w:rPr>
-        <w:br/>
-      </w:r>
-      <w:r>
-        <w:rPr>
-          <w:rFonts w:cs="Segoe UI"/>
-          <w:b/>
-          <w:sz w:val="24"/>
-          <w:szCs w:val="24"/>
-        </w:rPr>
-        <w:t>Source Reference Id:</w:t>
-      </w:r>
-      <w:r>
-        <w:rPr>
-          <w:rFonts w:cs="Segoe UI"/>
-          <w:sz w:val="24"/>
-          <w:szCs w:val="24"/>
-        </w:rPr>
-        <w:t xml:space="preserve"> N/A</w:t>
+        </w:rPr>
+      </w:pPr>
+      <w:r>
+        <w:rPr>
+          <w:rFonts w:cs="Segoe UI"/>
+          <w:b/>
+          <w:bCs/>
+        </w:rPr>
+        <w:t>Note:</w:t>
+      </w:r>
+      <w:r>
+        <w:rPr>
+          <w:rFonts w:cs="Segoe UI"/>
+        </w:rPr>
+        <w:t xml:space="preserve"> For this dimension, the denominator is limited to female Active Pt 2yr Lookback patients</w:t>
       </w:r>
     </w:p>
     <w:p>
       <w:pPr>
         <w:spacing w:after="0" w:line="240" w:lineRule="auto"/>
       </w:pPr>
-      <w:r>
-        <w:rPr>
-          <w:rFonts w:cs="Segoe UI"/>
-          <w:b/>
-          <w:sz w:val="24"/>
-          <w:szCs w:val="24"/>
-        </w:rPr>
-        <w:t>Source Specification Link (if applicable):</w:t>
-      </w:r>
-      <w:r>
-        <w:rPr>
-          <w:rFonts w:cs="Segoe UI"/>
-          <w:sz w:val="24"/>
-          <w:szCs w:val="24"/>
-        </w:rPr>
-        <w:t xml:space="preserve"> </w:t>
-      </w:r>
-      <w:hyperlink r:id="rId6" w:history="1">
-        <w:r>
-          <w:rPr>
-            <w:rStyle w:val="Hyperlink"/>
-          </w:rPr>
-          <w:t>https://ecqi.healthit.gov/sites/default/files/ecqm/measures/CMS125v12.html</w:t>
-        </w:r>
-      </w:hyperlink>
-    </w:p>
-    <w:p>
-      <w:pPr>
-        <w:spacing w:after="0" w:line="240" w:lineRule="auto"/>
-        <w:rPr>
-          <w:rFonts w:cs="Segoe UI"/>
-          <w:sz w:val="24"/>
-          <w:szCs w:val="24"/>
-        </w:rPr>
-      </w:pPr>
-    </w:p>
-    <w:p>
-      <w:pPr>
-        <w:spacing w:after="0" w:line="240" w:lineRule="auto"/>
-        <w:rPr>
-          <w:rFonts w:cs="Segoe UI"/>
-          <w:sz w:val="24"/>
-          <w:szCs w:val="24"/>
-        </w:rPr>
-      </w:pPr>
-      <w:r>
-        <w:rPr>
-          <w:rFonts w:cs="Segoe UI"/>
-          <w:b/>
-          <w:bCs/>
-          <w:sz w:val="24"/>
-          <w:szCs w:val="24"/>
-        </w:rPr>
-        <w:t>Note:</w:t>
-      </w:r>
-      <w:r>
-        <w:rPr>
-          <w:rFonts w:cs="Segoe UI"/>
-          <w:sz w:val="24"/>
-          <w:szCs w:val="24"/>
-        </w:rPr>
-        <w:t xml:space="preserve"> For this dimension, the denominator is limited to female Active Pt 2yr Lookback patients</w:t>
-      </w:r>
-    </w:p>
-    <w:p>
-      <w:pPr>
-        <w:spacing w:after="0" w:line="240" w:lineRule="auto"/>
-        <w:rPr>
-          <w:sz w:val="24"/>
-          <w:szCs w:val="24"/>
-        </w:rPr>
-      </w:pPr>
-    </w:p>
-    <w:p>
-      <w:pPr>
-        <w:rPr>
-          <w:b/>
-          <w:sz w:val="24"/>
-          <w:szCs w:val="24"/>
-        </w:rPr>
-      </w:pPr>
-      <w:r>
-        <w:rPr>
-          <w:b/>
-          <w:sz w:val="24"/>
-          <w:szCs w:val="24"/>
+    </w:p>
+    <w:p>
+      <w:pPr>
+        <w:rPr>
+          <w:b/>
+        </w:rPr>
+      </w:pPr>
+      <w:r>
+        <w:rPr>
+          <w:b/>
         </w:rPr>
         <w:br w:type="page"/>
       </w:r>
@@ -568,15 +360,11 @@
         <w:jc w:val="center"/>
         <w:rPr>
           <w:b/>
-          <w:sz w:val="24"/>
-          <w:szCs w:val="24"/>
-        </w:rPr>
-      </w:pPr>
-      <w:r>
-        <w:rPr>
-          <w:b/>
-          <w:sz w:val="24"/>
-          <w:szCs w:val="24"/>
+        </w:rPr>
+      </w:pPr>
+      <w:r>
+        <w:rPr>
+          <w:b/>
         </w:rPr>
         <w:lastRenderedPageBreak/>
         <w:t>Reference Code Sets</w:t>
@@ -586,10 +374,6 @@
       <w:pPr>
         <w:spacing w:after="0" w:line="240" w:lineRule="auto"/>
         <w:jc w:val="center"/>
-        <w:rPr>
-          <w:sz w:val="24"/>
-          <w:szCs w:val="24"/>
-        </w:rPr>
       </w:pPr>
     </w:p>
     <w:p>
@@ -599,8 +383,6 @@
           <w:rFonts w:eastAsia="Times New Roman" w:cs="Calibri"/>
           <w:b/>
           <w:color w:val="000000"/>
-          <w:sz w:val="24"/>
-          <w:szCs w:val="24"/>
         </w:rPr>
       </w:pPr>
       <w:r>
@@ -608,8 +390,6 @@
           <w:rFonts w:eastAsia="Times New Roman" w:cs="Calibri"/>
           <w:b/>
           <w:color w:val="000000"/>
-          <w:sz w:val="24"/>
-          <w:szCs w:val="24"/>
         </w:rPr>
         <w:t xml:space="preserve">Screening of </w:t>
       </w:r>
@@ -618,8 +398,6 @@
           <w:rFonts w:eastAsia="Times New Roman" w:cs="Calibri"/>
           <w:b/>
           <w:color w:val="000000"/>
-          <w:sz w:val="24"/>
-          <w:szCs w:val="24"/>
         </w:rPr>
         <w:t xml:space="preserve">Mastectomy </w:t>
       </w:r>
@@ -628,8 +406,6 @@
           <w:rFonts w:eastAsia="Times New Roman" w:cs="Calibri"/>
           <w:b/>
           <w:color w:val="000000"/>
-          <w:sz w:val="24"/>
-          <w:szCs w:val="24"/>
         </w:rPr>
         <w:t>(</w:t>
       </w:r>
@@ -654,8 +430,6 @@
           <w:rFonts w:eastAsia="Times New Roman" w:cs="Calibri"/>
           <w:b/>
           <w:color w:val="000000"/>
-          <w:sz w:val="24"/>
-          <w:szCs w:val="24"/>
         </w:rPr>
         <w:t>):</w:t>
       </w:r>
@@ -668,29 +442,27 @@
           <w:rFonts w:asciiTheme="minorHAnsi" w:eastAsia="Times New Roman" w:hAnsiTheme="minorHAnsi" w:cs="Calibri"/>
           <w:b/>
           <w:bCs/>
-        </w:rPr>
-      </w:pPr>
-      <w:r>
-        <w:rPr>
-          <w:rFonts w:asciiTheme="minorHAnsi" w:eastAsia="Times New Roman" w:hAnsiTheme="minorHAnsi" w:cs="Calibri"/>
-          <w:b/>
-          <w:bCs/>
-        </w:rPr>
-        <w:t>VSAC link:</w:t>
-      </w:r>
-      <w:r>
-        <w:rPr>
-          <w:rFonts w:asciiTheme="minorHAnsi" w:eastAsia="Times New Roman" w:hAnsiTheme="minorHAnsi" w:cs="Calibri"/>
-          <w:b/>
-          <w:bCs/>
-        </w:rPr>
-        <w:t xml:space="preserve"> </w:t>
+          <w:sz w:val="22"/>
+          <w:szCs w:val="22"/>
+        </w:rPr>
+      </w:pPr>
+      <w:r>
+        <w:rPr>
+          <w:rFonts w:asciiTheme="minorHAnsi" w:eastAsia="Times New Roman" w:hAnsiTheme="minorHAnsi" w:cs="Calibri"/>
+          <w:b/>
+          <w:bCs/>
+          <w:sz w:val="22"/>
+          <w:szCs w:val="22"/>
+        </w:rPr>
+        <w:t xml:space="preserve">VSAC link: </w:t>
       </w:r>
       <w:hyperlink r:id="rId7" w:history="1">
         <w:r>
           <w:rPr>
             <w:rStyle w:val="Hyperlink"/>
             <w:rFonts w:asciiTheme="minorHAnsi" w:eastAsia="Times New Roman" w:hAnsiTheme="minorHAnsi" w:cs="Calibri"/>
+            <w:sz w:val="22"/>
+            <w:szCs w:val="22"/>
           </w:rPr>
           <w:t>CMS125</w:t>
         </w:r>
@@ -698,6 +470,8 @@
           <w:rPr>
             <w:rStyle w:val="Hyperlink"/>
             <w:rFonts w:asciiTheme="minorHAnsi" w:eastAsia="Times New Roman" w:hAnsiTheme="minorHAnsi" w:cs="Calibri"/>
+            <w:sz w:val="22"/>
+            <w:szCs w:val="22"/>
           </w:rPr>
           <w:t>v12</w:t>
         </w:r>
@@ -709,40 +483,57 @@
         <w:ind w:firstLine="720"/>
         <w:rPr>
           <w:rFonts w:asciiTheme="minorHAnsi" w:eastAsia="Times New Roman" w:hAnsiTheme="minorHAnsi" w:cs="Calibri"/>
-        </w:rPr>
-      </w:pPr>
-      <w:r>
-        <w:rPr>
-          <w:rFonts w:asciiTheme="minorHAnsi" w:eastAsia="Times New Roman" w:hAnsiTheme="minorHAnsi" w:cs="Calibri"/>
-          <w:b/>
-          <w:bCs/>
+          <w:sz w:val="22"/>
+          <w:szCs w:val="22"/>
+        </w:rPr>
+      </w:pPr>
+      <w:r>
+        <w:rPr>
+          <w:rFonts w:asciiTheme="minorHAnsi" w:eastAsia="Times New Roman" w:hAnsiTheme="minorHAnsi" w:cs="Calibri"/>
+          <w:b/>
+          <w:bCs/>
+          <w:sz w:val="22"/>
+          <w:szCs w:val="22"/>
         </w:rPr>
         <w:t>Base Code Set:</w:t>
       </w:r>
       <w:r>
         <w:rPr>
           <w:rFonts w:asciiTheme="minorHAnsi" w:eastAsia="Times New Roman" w:hAnsiTheme="minorHAnsi" w:cs="Calibri"/>
+          <w:sz w:val="22"/>
+          <w:szCs w:val="22"/>
         </w:rPr>
         <w:t xml:space="preserve"> </w:t>
       </w:r>
-      <w:r>
-        <w:rPr>
-          <w:rFonts w:asciiTheme="minorHAnsi" w:eastAsia="Times New Roman" w:hAnsiTheme="minorHAnsi" w:cs="Calibri"/>
-        </w:rPr>
-        <w:t>mastectomy_01</w:t>
-      </w:r>
-      <w:r>
-        <w:rPr>
-          <w:rFonts w:asciiTheme="minorHAnsi" w:eastAsia="Times New Roman" w:hAnsiTheme="minorHAnsi" w:cs="Calibri"/>
-        </w:rPr>
-        <w:t>_base.</w:t>
-      </w:r>
-      <w:r>
-        <w:rPr>
-          <w:rFonts w:asciiTheme="minorHAnsi" w:eastAsia="Times New Roman" w:hAnsiTheme="minorHAnsi" w:cs="Calibri"/>
-        </w:rPr>
-        <w:t>txt</w:t>
-      </w:r>
+      <w:hyperlink r:id="rId8" w:history="1">
+        <w:r>
+          <w:rPr>
+            <w:rStyle w:val="Hyperlink"/>
+            <w:rFonts w:asciiTheme="minorHAnsi" w:eastAsia="Times New Roman" w:hAnsiTheme="minorHAnsi" w:cs="Calibri"/>
+            <w:sz w:val="22"/>
+            <w:szCs w:val="22"/>
+          </w:rPr>
+          <w:t>mastectomy_01</w:t>
+        </w:r>
+        <w:r>
+          <w:rPr>
+            <w:rStyle w:val="Hyperlink"/>
+            <w:rFonts w:asciiTheme="minorHAnsi" w:eastAsia="Times New Roman" w:hAnsiTheme="minorHAnsi" w:cs="Calibri"/>
+            <w:sz w:val="22"/>
+            <w:szCs w:val="22"/>
+          </w:rPr>
+          <w:t>_base.</w:t>
+        </w:r>
+        <w:r>
+          <w:rPr>
+            <w:rStyle w:val="Hyperlink"/>
+            <w:rFonts w:asciiTheme="minorHAnsi" w:eastAsia="Times New Roman" w:hAnsiTheme="minorHAnsi" w:cs="Calibri"/>
+            <w:sz w:val="22"/>
+            <w:szCs w:val="22"/>
+          </w:rPr>
+          <w:t>txt</w:t>
+        </w:r>
+      </w:hyperlink>
     </w:p>
     <w:p>
       <w:pPr>
@@ -750,27 +541,88 @@
         <w:ind w:firstLine="720"/>
         <w:rPr>
           <w:rFonts w:asciiTheme="minorHAnsi" w:eastAsia="Times New Roman" w:hAnsiTheme="minorHAnsi" w:cs="Calibri"/>
-        </w:rPr>
-      </w:pPr>
-      <w:r>
-        <w:rPr>
-          <w:rFonts w:asciiTheme="minorHAnsi" w:eastAsia="Times New Roman" w:hAnsiTheme="minorHAnsi" w:cs="Calibri"/>
-          <w:b/>
-        </w:rPr>
-        <w:t xml:space="preserve">Reference Code Set Source: </w:t>
-      </w:r>
-      <w:r>
-        <w:rPr>
-          <w:rFonts w:asciiTheme="minorHAnsi" w:eastAsia="Times New Roman" w:hAnsiTheme="minorHAnsi" w:cs="Calibri"/>
-        </w:rPr>
-        <w:t>CMS</w:t>
-      </w:r>
-      <w:r>
-        <w:rPr>
-          <w:rFonts w:asciiTheme="minorHAnsi" w:eastAsia="Times New Roman" w:hAnsiTheme="minorHAnsi" w:cs="Calibri"/>
-        </w:rPr>
-        <w:t>125v12</w:t>
-      </w:r>
+          <w:sz w:val="22"/>
+          <w:szCs w:val="22"/>
+        </w:rPr>
+      </w:pPr>
+      <w:r>
+        <w:rPr>
+          <w:rFonts w:asciiTheme="minorHAnsi" w:eastAsia="Times New Roman" w:hAnsiTheme="minorHAnsi" w:cs="Calibri"/>
+          <w:b/>
+          <w:bCs/>
+          <w:sz w:val="22"/>
+          <w:szCs w:val="22"/>
+        </w:rPr>
+        <w:t>Base Code Set as pdf:</w:t>
+      </w:r>
+      <w:r>
+        <w:rPr>
+          <w:rFonts w:asciiTheme="minorHAnsi" w:eastAsia="Times New Roman" w:hAnsiTheme="minorHAnsi" w:cs="Calibri"/>
+          <w:sz w:val="22"/>
+          <w:szCs w:val="22"/>
+        </w:rPr>
+        <w:t xml:space="preserve"> </w:t>
+      </w:r>
+      <w:hyperlink r:id="rId9" w:history="1">
+        <w:r>
+          <w:rPr>
+            <w:rStyle w:val="Hyperlink"/>
+            <w:rFonts w:asciiTheme="minorHAnsi" w:eastAsia="Times New Roman" w:hAnsiTheme="minorHAnsi" w:cs="Calibri"/>
+            <w:sz w:val="22"/>
+            <w:szCs w:val="22"/>
+          </w:rPr>
+          <w:t>mastectomy_01_base.pdf</w:t>
+        </w:r>
+      </w:hyperlink>
+    </w:p>
+    <w:p>
+      <w:pPr>
+        <w:pStyle w:val="Default"/>
+        <w:ind w:firstLine="720"/>
+        <w:rPr>
+          <w:rFonts w:asciiTheme="minorHAnsi" w:eastAsia="Times New Roman" w:hAnsiTheme="minorHAnsi" w:cs="Calibri"/>
+          <w:sz w:val="22"/>
+          <w:szCs w:val="22"/>
+        </w:rPr>
+      </w:pPr>
+      <w:r>
+        <w:rPr>
+          <w:rFonts w:asciiTheme="minorHAnsi" w:eastAsia="Times New Roman" w:hAnsiTheme="minorHAnsi" w:cs="Calibri"/>
+          <w:b/>
+          <w:sz w:val="22"/>
+          <w:szCs w:val="22"/>
+        </w:rPr>
+        <w:t xml:space="preserve">Base </w:t>
+      </w:r>
+      <w:r>
+        <w:rPr>
+          <w:rFonts w:asciiTheme="minorHAnsi" w:eastAsia="Times New Roman" w:hAnsiTheme="minorHAnsi" w:cs="Calibri"/>
+          <w:b/>
+          <w:sz w:val="22"/>
+          <w:szCs w:val="22"/>
+        </w:rPr>
+        <w:t xml:space="preserve">Code Set Source: </w:t>
+      </w:r>
+      <w:hyperlink r:id="rId10" w:history="1">
+        <w:r>
+          <w:rPr>
+            <w:rStyle w:val="Hyperlink"/>
+            <w:rFonts w:asciiTheme="minorHAnsi" w:eastAsia="Times New Roman" w:hAnsiTheme="minorHAnsi" w:cs="Calibri"/>
+            <w:sz w:val="22"/>
+            <w:szCs w:val="22"/>
+          </w:rPr>
+          <w:t>CMS</w:t>
+        </w:r>
+        <w:r>
+          <w:rPr>
+            <w:rStyle w:val="Hyperlink"/>
+            <w:rFonts w:asciiTheme="minorHAnsi" w:eastAsia="Times New Roman" w:hAnsiTheme="minorHAnsi" w:cs="Calibri"/>
+            <w:sz w:val="22"/>
+            <w:szCs w:val="22"/>
+          </w:rPr>
+          <w:t>125v12</w:t>
+        </w:r>
+      </w:hyperlink>
     </w:p>
     <w:p>
       <w:pPr>
@@ -778,25 +630,33 @@
         <w:ind w:left="720"/>
         <w:rPr>
           <w:rFonts w:asciiTheme="minorHAnsi" w:eastAsia="Times New Roman" w:hAnsiTheme="minorHAnsi" w:cs="Calibri"/>
-        </w:rPr>
-      </w:pPr>
-      <w:r>
-        <w:rPr>
-          <w:rFonts w:asciiTheme="minorHAnsi" w:eastAsia="Times New Roman" w:hAnsiTheme="minorHAnsi" w:cs="Calibri"/>
-          <w:b/>
-          <w:bCs/>
+          <w:sz w:val="22"/>
+          <w:szCs w:val="22"/>
+        </w:rPr>
+      </w:pPr>
+      <w:r>
+        <w:rPr>
+          <w:rFonts w:asciiTheme="minorHAnsi" w:eastAsia="Times New Roman" w:hAnsiTheme="minorHAnsi" w:cs="Calibri"/>
+          <w:b/>
+          <w:bCs/>
+          <w:sz w:val="22"/>
+          <w:szCs w:val="22"/>
         </w:rPr>
         <w:t>Reference Code Set Vocabulary:</w:t>
       </w:r>
       <w:r>
         <w:rPr>
           <w:rFonts w:asciiTheme="minorHAnsi" w:eastAsia="Times New Roman" w:hAnsiTheme="minorHAnsi" w:cs="Calibri"/>
+          <w:sz w:val="22"/>
+          <w:szCs w:val="22"/>
         </w:rPr>
         <w:t xml:space="preserve"> </w:t>
       </w:r>
       <w:r>
         <w:rPr>
           <w:rFonts w:asciiTheme="minorHAnsi" w:eastAsia="Times New Roman" w:hAnsiTheme="minorHAnsi" w:cs="Calibri"/>
+          <w:sz w:val="22"/>
+          <w:szCs w:val="22"/>
         </w:rPr>
         <w:t>SNOMED/ICD10CM</w:t>
       </w:r>
@@ -807,60 +667,83 @@
         <w:ind w:left="720"/>
         <w:rPr>
           <w:rFonts w:eastAsia="Times New Roman" w:cs="Calibri"/>
-          <w:sz w:val="24"/>
-          <w:szCs w:val="24"/>
-        </w:rPr>
-      </w:pPr>
-      <w:r>
-        <w:rPr>
-          <w:rFonts w:eastAsia="Times New Roman" w:cs="Calibri"/>
-          <w:b/>
-          <w:bCs/>
-          <w:sz w:val="24"/>
-          <w:szCs w:val="24"/>
+        </w:rPr>
+      </w:pPr>
+      <w:r>
+        <w:rPr>
+          <w:rFonts w:eastAsia="Times New Roman" w:cs="Calibri"/>
+          <w:b/>
+          <w:bCs/>
         </w:rPr>
         <w:t>Reference Code Set:</w:t>
       </w:r>
       <w:r>
         <w:rPr>
           <w:rFonts w:eastAsia="Times New Roman" w:cs="Calibri"/>
-          <w:sz w:val="24"/>
-          <w:szCs w:val="24"/>
         </w:rPr>
         <w:t xml:space="preserve"> </w:t>
       </w:r>
-      <w:r>
-        <w:rPr>
-          <w:rFonts w:eastAsia="Times New Roman" w:cs="Calibri"/>
-          <w:sz w:val="24"/>
-          <w:szCs w:val="24"/>
-        </w:rPr>
-        <w:t>mastectomy_01</w:t>
-      </w:r>
-      <w:r>
-        <w:rPr>
-          <w:rFonts w:eastAsia="Times New Roman" w:cs="Calibri"/>
-          <w:sz w:val="24"/>
-          <w:szCs w:val="24"/>
-        </w:rPr>
-        <w:t>.</w:t>
-      </w:r>
-      <w:r>
-        <w:rPr>
-          <w:rFonts w:eastAsia="Times New Roman" w:cs="Calibri"/>
-          <w:sz w:val="24"/>
-          <w:szCs w:val="24"/>
-        </w:rPr>
-        <w:t>txt</w:t>
-      </w:r>
+      <w:hyperlink r:id="rId11" w:history="1">
+        <w:r>
+          <w:rPr>
+            <w:rStyle w:val="Hyperlink"/>
+            <w:rFonts w:eastAsia="Times New Roman" w:cs="Calibri"/>
+          </w:rPr>
+          <w:t>mastectomy_01</w:t>
+        </w:r>
+        <w:r>
+          <w:rPr>
+            <w:rStyle w:val="Hyperlink"/>
+            <w:rFonts w:eastAsia="Times New Roman" w:cs="Calibri"/>
+          </w:rPr>
+          <w:t>.</w:t>
+        </w:r>
+        <w:r>
+          <w:rPr>
+            <w:rStyle w:val="Hyperlink"/>
+            <w:rFonts w:eastAsia="Times New Roman" w:cs="Calibri"/>
+          </w:rPr>
+          <w:t>txt</w:t>
+        </w:r>
+      </w:hyperlink>
     </w:p>
     <w:p>
       <w:pPr>
         <w:spacing w:after="0" w:line="240" w:lineRule="auto"/>
+        <w:ind w:left="720"/>
+        <w:rPr>
+          <w:rFonts w:eastAsia="Times New Roman" w:cs="Calibri"/>
+        </w:rPr>
+      </w:pPr>
+      <w:r>
+        <w:rPr>
+          <w:rFonts w:eastAsia="Times New Roman" w:cs="Calibri"/>
+          <w:b/>
+          <w:bCs/>
+        </w:rPr>
+        <w:t>Reference Code Set as pdf:</w:t>
+      </w:r>
+      <w:r>
+        <w:rPr>
+          <w:rFonts w:eastAsia="Times New Roman" w:cs="Calibri"/>
+        </w:rPr>
+        <w:t xml:space="preserve"> </w:t>
+      </w:r>
+      <w:hyperlink r:id="rId12" w:history="1">
+        <w:r>
+          <w:rPr>
+            <w:rStyle w:val="Hyperlink"/>
+            <w:rFonts w:eastAsia="Times New Roman" w:cs="Calibri"/>
+          </w:rPr>
+          <w:t>mastectomy_01.pdf</w:t>
+        </w:r>
+      </w:hyperlink>
+    </w:p>
+    <w:p>
+      <w:pPr>
+        <w:spacing w:after="0" w:line="240" w:lineRule="auto"/>
         <w:rPr>
           <w:rStyle w:val="Hyperlink"/>
-          <w:sz w:val="24"/>
-          <w:szCs w:val="24"/>
         </w:rPr>
       </w:pPr>
     </w:p>
@@ -871,8 +754,6 @@
           <w:rFonts w:eastAsia="Times New Roman" w:cs="Calibri"/>
           <w:b/>
           <w:color w:val="000000"/>
-          <w:sz w:val="24"/>
-          <w:szCs w:val="24"/>
         </w:rPr>
       </w:pPr>
       <w:r>
@@ -880,8 +761,6 @@
           <w:rFonts w:eastAsia="Times New Roman" w:cs="Calibri"/>
           <w:b/>
           <w:color w:val="000000"/>
-          <w:sz w:val="24"/>
-          <w:szCs w:val="24"/>
         </w:rPr>
         <w:t>Screening of</w:t>
       </w:r>
@@ -890,8 +769,6 @@
           <w:rFonts w:eastAsia="Times New Roman" w:cs="Calibri"/>
           <w:b/>
           <w:color w:val="000000"/>
-          <w:sz w:val="24"/>
-          <w:szCs w:val="24"/>
         </w:rPr>
         <w:t xml:space="preserve"> Bilateral Mastectomy </w:t>
       </w:r>
@@ -900,8 +777,6 @@
           <w:rFonts w:eastAsia="Times New Roman" w:cs="Calibri"/>
           <w:b/>
           <w:color w:val="000000"/>
-          <w:sz w:val="24"/>
-          <w:szCs w:val="24"/>
         </w:rPr>
         <w:t>(</w:t>
       </w:r>
@@ -911,23 +786,13 @@
           <w:b/>
           <w:bCs/>
         </w:rPr>
-        <w:t>SNOMED/</w:t>
-      </w:r>
-      <w:r>
-        <w:rPr>
-          <w:rFonts w:eastAsia="Times New Roman" w:cs="Calibri"/>
-          <w:b/>
-          <w:bCs/>
-        </w:rPr>
-        <w:t>ICD10CM</w:t>
+        <w:t>SNOMED/ICD10CM</w:t>
       </w:r>
       <w:r>
         <w:rPr>
           <w:rFonts w:eastAsia="Times New Roman" w:cs="Calibri"/>
           <w:b/>
           <w:color w:val="000000"/>
-          <w:sz w:val="24"/>
-          <w:szCs w:val="24"/>
         </w:rPr>
         <w:t>):</w:t>
       </w:r>
@@ -940,29 +805,27 @@
           <w:rFonts w:asciiTheme="minorHAnsi" w:eastAsia="Times New Roman" w:hAnsiTheme="minorHAnsi" w:cs="Calibri"/>
           <w:b/>
           <w:bCs/>
-        </w:rPr>
-      </w:pPr>
-      <w:r>
-        <w:rPr>
-          <w:rFonts w:asciiTheme="minorHAnsi" w:eastAsia="Times New Roman" w:hAnsiTheme="minorHAnsi" w:cs="Calibri"/>
-          <w:b/>
-          <w:bCs/>
-        </w:rPr>
-        <w:t>VSAC link:</w:t>
-      </w:r>
-      <w:r>
-        <w:rPr>
-          <w:rFonts w:asciiTheme="minorHAnsi" w:eastAsia="Times New Roman" w:hAnsiTheme="minorHAnsi" w:cs="Calibri"/>
-          <w:b/>
-          <w:bCs/>
-        </w:rPr>
-        <w:t xml:space="preserve"> </w:t>
-      </w:r>
-      <w:hyperlink r:id="rId8" w:history="1">
+          <w:sz w:val="22"/>
+          <w:szCs w:val="22"/>
+        </w:rPr>
+      </w:pPr>
+      <w:r>
+        <w:rPr>
+          <w:rFonts w:asciiTheme="minorHAnsi" w:eastAsia="Times New Roman" w:hAnsiTheme="minorHAnsi" w:cs="Calibri"/>
+          <w:b/>
+          <w:bCs/>
+          <w:sz w:val="22"/>
+          <w:szCs w:val="22"/>
+        </w:rPr>
+        <w:t xml:space="preserve">VSAC link: </w:t>
+      </w:r>
+      <w:hyperlink r:id="rId13" w:history="1">
         <w:r>
           <w:rPr>
             <w:rStyle w:val="Hyperlink"/>
             <w:rFonts w:asciiTheme="minorHAnsi" w:eastAsia="Times New Roman" w:hAnsiTheme="minorHAnsi" w:cs="Calibri"/>
+            <w:sz w:val="22"/>
+            <w:szCs w:val="22"/>
           </w:rPr>
           <w:t>CMS125v12</w:t>
         </w:r>
@@ -974,40 +837,57 @@
         <w:ind w:firstLine="720"/>
         <w:rPr>
           <w:rFonts w:asciiTheme="minorHAnsi" w:eastAsia="Times New Roman" w:hAnsiTheme="minorHAnsi" w:cs="Calibri"/>
-        </w:rPr>
-      </w:pPr>
-      <w:r>
-        <w:rPr>
-          <w:rFonts w:asciiTheme="minorHAnsi" w:eastAsia="Times New Roman" w:hAnsiTheme="minorHAnsi" w:cs="Calibri"/>
-          <w:b/>
-          <w:bCs/>
+          <w:sz w:val="22"/>
+          <w:szCs w:val="22"/>
+        </w:rPr>
+      </w:pPr>
+      <w:r>
+        <w:rPr>
+          <w:rFonts w:asciiTheme="minorHAnsi" w:eastAsia="Times New Roman" w:hAnsiTheme="minorHAnsi" w:cs="Calibri"/>
+          <w:b/>
+          <w:bCs/>
+          <w:sz w:val="22"/>
+          <w:szCs w:val="22"/>
         </w:rPr>
         <w:t>Base Code Set:</w:t>
       </w:r>
       <w:r>
         <w:rPr>
           <w:rFonts w:asciiTheme="minorHAnsi" w:eastAsia="Times New Roman" w:hAnsiTheme="minorHAnsi" w:cs="Calibri"/>
+          <w:sz w:val="22"/>
+          <w:szCs w:val="22"/>
         </w:rPr>
         <w:t xml:space="preserve"> </w:t>
       </w:r>
-      <w:r>
-        <w:rPr>
-          <w:rFonts w:asciiTheme="minorHAnsi" w:eastAsia="Times New Roman" w:hAnsiTheme="minorHAnsi" w:cs="Calibri"/>
-        </w:rPr>
-        <w:t>bilateral_mastectomy_01</w:t>
-      </w:r>
-      <w:r>
-        <w:rPr>
-          <w:rFonts w:asciiTheme="minorHAnsi" w:eastAsia="Times New Roman" w:hAnsiTheme="minorHAnsi" w:cs="Calibri"/>
-        </w:rPr>
-        <w:t>_base.</w:t>
-      </w:r>
-      <w:r>
-        <w:rPr>
-          <w:rFonts w:asciiTheme="minorHAnsi" w:eastAsia="Times New Roman" w:hAnsiTheme="minorHAnsi" w:cs="Calibri"/>
-        </w:rPr>
-        <w:t>txt</w:t>
-      </w:r>
+      <w:hyperlink r:id="rId14" w:history="1">
+        <w:r>
+          <w:rPr>
+            <w:rStyle w:val="Hyperlink"/>
+            <w:rFonts w:asciiTheme="minorHAnsi" w:eastAsia="Times New Roman" w:hAnsiTheme="minorHAnsi" w:cs="Calibri"/>
+            <w:sz w:val="22"/>
+            <w:szCs w:val="22"/>
+          </w:rPr>
+          <w:t>bilateral_mastectomy_01</w:t>
+        </w:r>
+        <w:r>
+          <w:rPr>
+            <w:rStyle w:val="Hyperlink"/>
+            <w:rFonts w:asciiTheme="minorHAnsi" w:eastAsia="Times New Roman" w:hAnsiTheme="minorHAnsi" w:cs="Calibri"/>
+            <w:sz w:val="22"/>
+            <w:szCs w:val="22"/>
+          </w:rPr>
+          <w:t>_base.</w:t>
+        </w:r>
+        <w:r>
+          <w:rPr>
+            <w:rStyle w:val="Hyperlink"/>
+            <w:rFonts w:asciiTheme="minorHAnsi" w:eastAsia="Times New Roman" w:hAnsiTheme="minorHAnsi" w:cs="Calibri"/>
+            <w:sz w:val="22"/>
+            <w:szCs w:val="22"/>
+          </w:rPr>
+          <w:t>txt</w:t>
+        </w:r>
+      </w:hyperlink>
     </w:p>
     <w:p>
       <w:pPr>
@@ -1015,21 +895,79 @@
         <w:ind w:firstLine="720"/>
         <w:rPr>
           <w:rFonts w:asciiTheme="minorHAnsi" w:eastAsia="Times New Roman" w:hAnsiTheme="minorHAnsi" w:cs="Calibri"/>
-        </w:rPr>
-      </w:pPr>
-      <w:r>
-        <w:rPr>
-          <w:rFonts w:asciiTheme="minorHAnsi" w:eastAsia="Times New Roman" w:hAnsiTheme="minorHAnsi" w:cs="Calibri"/>
-          <w:b/>
-        </w:rPr>
-        <w:t xml:space="preserve">Reference Code Set Source: </w:t>
-      </w:r>
-      <w:r>
-        <w:rPr>
-          <w:rFonts w:asciiTheme="minorHAnsi" w:eastAsia="Times New Roman" w:hAnsiTheme="minorHAnsi" w:cs="Calibri"/>
-        </w:rPr>
-        <w:t>CMS130v12</w:t>
-      </w:r>
+          <w:sz w:val="22"/>
+          <w:szCs w:val="22"/>
+        </w:rPr>
+      </w:pPr>
+      <w:r>
+        <w:rPr>
+          <w:rFonts w:asciiTheme="minorHAnsi" w:eastAsia="Times New Roman" w:hAnsiTheme="minorHAnsi" w:cs="Calibri"/>
+          <w:b/>
+          <w:bCs/>
+          <w:sz w:val="22"/>
+          <w:szCs w:val="22"/>
+        </w:rPr>
+        <w:t>Base Code Set as pdf:</w:t>
+      </w:r>
+      <w:r>
+        <w:rPr>
+          <w:rFonts w:asciiTheme="minorHAnsi" w:eastAsia="Times New Roman" w:hAnsiTheme="minorHAnsi" w:cs="Calibri"/>
+          <w:sz w:val="22"/>
+          <w:szCs w:val="22"/>
+        </w:rPr>
+        <w:t xml:space="preserve"> </w:t>
+      </w:r>
+      <w:hyperlink r:id="rId15" w:history="1">
+        <w:r>
+          <w:rPr>
+            <w:rStyle w:val="Hyperlink"/>
+            <w:rFonts w:asciiTheme="minorHAnsi" w:eastAsia="Times New Roman" w:hAnsiTheme="minorHAnsi" w:cs="Calibri"/>
+            <w:sz w:val="22"/>
+            <w:szCs w:val="22"/>
+          </w:rPr>
+          <w:t>bilateral_mastectomy_01_base.pdf</w:t>
+        </w:r>
+      </w:hyperlink>
+    </w:p>
+    <w:p>
+      <w:pPr>
+        <w:pStyle w:val="Default"/>
+        <w:ind w:firstLine="720"/>
+        <w:rPr>
+          <w:rFonts w:asciiTheme="minorHAnsi" w:eastAsia="Times New Roman" w:hAnsiTheme="minorHAnsi" w:cs="Calibri"/>
+          <w:sz w:val="22"/>
+          <w:szCs w:val="22"/>
+        </w:rPr>
+      </w:pPr>
+      <w:r>
+        <w:rPr>
+          <w:rFonts w:asciiTheme="minorHAnsi" w:eastAsia="Times New Roman" w:hAnsiTheme="minorHAnsi" w:cs="Calibri"/>
+          <w:b/>
+          <w:sz w:val="22"/>
+          <w:szCs w:val="22"/>
+        </w:rPr>
+        <w:t>Base</w:t>
+      </w:r>
+      <w:r>
+        <w:rPr>
+          <w:rFonts w:asciiTheme="minorHAnsi" w:eastAsia="Times New Roman" w:hAnsiTheme="minorHAnsi" w:cs="Calibri"/>
+          <w:b/>
+          <w:sz w:val="22"/>
+          <w:szCs w:val="22"/>
+        </w:rPr>
+        <w:t xml:space="preserve"> Code Set Source: </w:t>
+      </w:r>
+      <w:hyperlink r:id="rId16" w:history="1">
+        <w:r>
+          <w:rPr>
+            <w:rStyle w:val="Hyperlink"/>
+            <w:rFonts w:asciiTheme="minorHAnsi" w:eastAsia="Times New Roman" w:hAnsiTheme="minorHAnsi" w:cs="Calibri"/>
+            <w:sz w:val="22"/>
+            <w:szCs w:val="22"/>
+          </w:rPr>
+          <w:t>CMS130v12</w:t>
+        </w:r>
+      </w:hyperlink>
     </w:p>
     <w:p>
       <w:pPr>
@@ -1037,25 +975,33 @@
         <w:ind w:left="720"/>
         <w:rPr>
           <w:rFonts w:asciiTheme="minorHAnsi" w:eastAsia="Times New Roman" w:hAnsiTheme="minorHAnsi" w:cs="Calibri"/>
-        </w:rPr>
-      </w:pPr>
-      <w:r>
-        <w:rPr>
-          <w:rFonts w:asciiTheme="minorHAnsi" w:eastAsia="Times New Roman" w:hAnsiTheme="minorHAnsi" w:cs="Calibri"/>
-          <w:b/>
-          <w:bCs/>
+          <w:sz w:val="22"/>
+          <w:szCs w:val="22"/>
+        </w:rPr>
+      </w:pPr>
+      <w:r>
+        <w:rPr>
+          <w:rFonts w:asciiTheme="minorHAnsi" w:eastAsia="Times New Roman" w:hAnsiTheme="minorHAnsi" w:cs="Calibri"/>
+          <w:b/>
+          <w:bCs/>
+          <w:sz w:val="22"/>
+          <w:szCs w:val="22"/>
         </w:rPr>
         <w:t>Reference Code Set Vocabulary:</w:t>
       </w:r>
       <w:r>
         <w:rPr>
           <w:rFonts w:asciiTheme="minorHAnsi" w:eastAsia="Times New Roman" w:hAnsiTheme="minorHAnsi" w:cs="Calibri"/>
+          <w:sz w:val="22"/>
+          <w:szCs w:val="22"/>
         </w:rPr>
         <w:t xml:space="preserve"> </w:t>
       </w:r>
       <w:r>
         <w:rPr>
           <w:rFonts w:asciiTheme="minorHAnsi" w:eastAsia="Times New Roman" w:hAnsiTheme="minorHAnsi" w:cs="Calibri"/>
+          <w:sz w:val="22"/>
+          <w:szCs w:val="22"/>
         </w:rPr>
         <w:t>SNOMED/ICD10CM</w:t>
       </w:r>
@@ -1066,60 +1012,83 @@
         <w:ind w:left="720"/>
         <w:rPr>
           <w:rFonts w:eastAsia="Times New Roman" w:cs="Calibri"/>
-          <w:sz w:val="24"/>
-          <w:szCs w:val="24"/>
-        </w:rPr>
-      </w:pPr>
-      <w:r>
-        <w:rPr>
-          <w:rFonts w:eastAsia="Times New Roman" w:cs="Calibri"/>
-          <w:b/>
-          <w:bCs/>
-          <w:sz w:val="24"/>
-          <w:szCs w:val="24"/>
+        </w:rPr>
+      </w:pPr>
+      <w:r>
+        <w:rPr>
+          <w:rFonts w:eastAsia="Times New Roman" w:cs="Calibri"/>
+          <w:b/>
+          <w:bCs/>
         </w:rPr>
         <w:t>Reference Code Set:</w:t>
       </w:r>
       <w:r>
         <w:rPr>
           <w:rFonts w:eastAsia="Times New Roman" w:cs="Calibri"/>
-          <w:sz w:val="24"/>
-          <w:szCs w:val="24"/>
         </w:rPr>
         <w:t xml:space="preserve"> </w:t>
       </w:r>
-      <w:r>
-        <w:rPr>
-          <w:rFonts w:eastAsia="Times New Roman" w:cs="Calibri"/>
-          <w:sz w:val="24"/>
-          <w:szCs w:val="24"/>
-        </w:rPr>
-        <w:t>bilateral_mastectomy_01</w:t>
-      </w:r>
-      <w:r>
-        <w:rPr>
-          <w:rFonts w:eastAsia="Times New Roman" w:cs="Calibri"/>
-          <w:sz w:val="24"/>
-          <w:szCs w:val="24"/>
-        </w:rPr>
-        <w:t>.</w:t>
-      </w:r>
-      <w:r>
-        <w:rPr>
-          <w:rFonts w:eastAsia="Times New Roman" w:cs="Calibri"/>
-          <w:sz w:val="24"/>
-          <w:szCs w:val="24"/>
-        </w:rPr>
-        <w:t>txt</w:t>
-      </w:r>
+      <w:hyperlink r:id="rId17" w:history="1">
+        <w:r>
+          <w:rPr>
+            <w:rStyle w:val="Hyperlink"/>
+            <w:rFonts w:eastAsia="Times New Roman" w:cs="Calibri"/>
+          </w:rPr>
+          <w:t>bilateral_mastectomy_01</w:t>
+        </w:r>
+        <w:r>
+          <w:rPr>
+            <w:rStyle w:val="Hyperlink"/>
+            <w:rFonts w:eastAsia="Times New Roman" w:cs="Calibri"/>
+          </w:rPr>
+          <w:t>.</w:t>
+        </w:r>
+        <w:r>
+          <w:rPr>
+            <w:rStyle w:val="Hyperlink"/>
+            <w:rFonts w:eastAsia="Times New Roman" w:cs="Calibri"/>
+          </w:rPr>
+          <w:t>txt</w:t>
+        </w:r>
+      </w:hyperlink>
     </w:p>
     <w:p>
       <w:pPr>
         <w:spacing w:after="0" w:line="240" w:lineRule="auto"/>
+        <w:ind w:left="720"/>
+        <w:rPr>
+          <w:rFonts w:eastAsia="Times New Roman" w:cs="Calibri"/>
+        </w:rPr>
+      </w:pPr>
+      <w:r>
+        <w:rPr>
+          <w:rFonts w:eastAsia="Times New Roman" w:cs="Calibri"/>
+          <w:b/>
+          <w:bCs/>
+        </w:rPr>
+        <w:t>Reference Code Set as pdf:</w:t>
+      </w:r>
+      <w:r>
+        <w:rPr>
+          <w:rFonts w:eastAsia="Times New Roman" w:cs="Calibri"/>
+        </w:rPr>
+        <w:t xml:space="preserve"> </w:t>
+      </w:r>
+      <w:hyperlink r:id="rId18" w:history="1">
+        <w:r>
+          <w:rPr>
+            <w:rStyle w:val="Hyperlink"/>
+            <w:rFonts w:eastAsia="Times New Roman" w:cs="Calibri"/>
+          </w:rPr>
+          <w:t>bilateral_mastectomy_01.pdf</w:t>
+        </w:r>
+      </w:hyperlink>
+    </w:p>
+    <w:p>
+      <w:pPr>
+        <w:spacing w:after="0" w:line="240" w:lineRule="auto"/>
         <w:rPr>
           <w:rStyle w:val="Hyperlink"/>
-          <w:sz w:val="24"/>
-          <w:szCs w:val="24"/>
         </w:rPr>
       </w:pPr>
     </w:p>
@@ -1130,8 +1099,6 @@
           <w:rFonts w:eastAsia="Times New Roman" w:cs="Calibri"/>
           <w:b/>
           <w:color w:val="000000"/>
-          <w:sz w:val="24"/>
-          <w:szCs w:val="24"/>
         </w:rPr>
       </w:pPr>
       <w:r>
@@ -1139,8 +1106,6 @@
           <w:rFonts w:eastAsia="Times New Roman" w:cs="Calibri"/>
           <w:b/>
           <w:color w:val="000000"/>
-          <w:sz w:val="24"/>
-          <w:szCs w:val="24"/>
         </w:rPr>
         <w:t xml:space="preserve">Screening of </w:t>
       </w:r>
@@ -1149,8 +1114,6 @@
           <w:rFonts w:eastAsia="Times New Roman" w:cs="Calibri"/>
           <w:b/>
           <w:color w:val="000000"/>
-          <w:sz w:val="24"/>
-          <w:szCs w:val="24"/>
         </w:rPr>
         <w:t xml:space="preserve">Unilateral Left Mastectomy </w:t>
       </w:r>
@@ -1159,8 +1122,6 @@
           <w:rFonts w:eastAsia="Times New Roman" w:cs="Calibri"/>
           <w:b/>
           <w:color w:val="000000"/>
-          <w:sz w:val="24"/>
-          <w:szCs w:val="24"/>
         </w:rPr>
         <w:t>(</w:t>
       </w:r>
@@ -1185,8 +1146,6 @@
           <w:rFonts w:eastAsia="Times New Roman" w:cs="Calibri"/>
           <w:b/>
           <w:color w:val="000000"/>
-          <w:sz w:val="24"/>
-          <w:szCs w:val="24"/>
         </w:rPr>
         <w:t>):</w:t>
       </w:r>
@@ -1199,29 +1158,27 @@
           <w:rFonts w:asciiTheme="minorHAnsi" w:eastAsia="Times New Roman" w:hAnsiTheme="minorHAnsi" w:cs="Calibri"/>
           <w:b/>
           <w:bCs/>
-        </w:rPr>
-      </w:pPr>
-      <w:r>
-        <w:rPr>
-          <w:rFonts w:asciiTheme="minorHAnsi" w:eastAsia="Times New Roman" w:hAnsiTheme="minorHAnsi" w:cs="Calibri"/>
-          <w:b/>
-          <w:bCs/>
-        </w:rPr>
-        <w:t>VSAC link:</w:t>
-      </w:r>
-      <w:r>
-        <w:rPr>
-          <w:rFonts w:asciiTheme="minorHAnsi" w:eastAsia="Times New Roman" w:hAnsiTheme="minorHAnsi" w:cs="Calibri"/>
-          <w:b/>
-          <w:bCs/>
-        </w:rPr>
-        <w:t xml:space="preserve"> </w:t>
-      </w:r>
-      <w:hyperlink r:id="rId9" w:history="1">
+          <w:sz w:val="22"/>
+          <w:szCs w:val="22"/>
+        </w:rPr>
+      </w:pPr>
+      <w:r>
+        <w:rPr>
+          <w:rFonts w:asciiTheme="minorHAnsi" w:eastAsia="Times New Roman" w:hAnsiTheme="minorHAnsi" w:cs="Calibri"/>
+          <w:b/>
+          <w:bCs/>
+          <w:sz w:val="22"/>
+          <w:szCs w:val="22"/>
+        </w:rPr>
+        <w:t xml:space="preserve">VSAC link: </w:t>
+      </w:r>
+      <w:hyperlink r:id="rId19" w:history="1">
         <w:r>
           <w:rPr>
             <w:rStyle w:val="Hyperlink"/>
             <w:rFonts w:asciiTheme="minorHAnsi" w:eastAsia="Times New Roman" w:hAnsiTheme="minorHAnsi" w:cs="Calibri"/>
+            <w:sz w:val="22"/>
+            <w:szCs w:val="22"/>
           </w:rPr>
           <w:t>CMS125v12</w:t>
         </w:r>
@@ -1233,40 +1190,93 @@
         <w:ind w:firstLine="720"/>
         <w:rPr>
           <w:rFonts w:asciiTheme="minorHAnsi" w:eastAsia="Times New Roman" w:hAnsiTheme="minorHAnsi" w:cs="Calibri"/>
-        </w:rPr>
-      </w:pPr>
-      <w:r>
-        <w:rPr>
-          <w:rFonts w:asciiTheme="minorHAnsi" w:eastAsia="Times New Roman" w:hAnsiTheme="minorHAnsi" w:cs="Calibri"/>
-          <w:b/>
-          <w:bCs/>
+          <w:sz w:val="22"/>
+          <w:szCs w:val="22"/>
+        </w:rPr>
+      </w:pPr>
+      <w:r>
+        <w:rPr>
+          <w:rFonts w:asciiTheme="minorHAnsi" w:eastAsia="Times New Roman" w:hAnsiTheme="minorHAnsi" w:cs="Calibri"/>
+          <w:b/>
+          <w:bCs/>
+          <w:sz w:val="22"/>
+          <w:szCs w:val="22"/>
         </w:rPr>
         <w:t>Base Code Set:</w:t>
       </w:r>
       <w:r>
         <w:rPr>
           <w:rFonts w:asciiTheme="minorHAnsi" w:eastAsia="Times New Roman" w:hAnsiTheme="minorHAnsi" w:cs="Calibri"/>
+          <w:sz w:val="22"/>
+          <w:szCs w:val="22"/>
         </w:rPr>
         <w:t xml:space="preserve"> </w:t>
       </w:r>
-      <w:r>
-        <w:rPr>
-          <w:rFonts w:asciiTheme="minorHAnsi" w:eastAsia="Times New Roman" w:hAnsiTheme="minorHAnsi" w:cs="Calibri"/>
-        </w:rPr>
-        <w:t>unilateralMastectomyLeft_01_base</w:t>
-      </w:r>
-      <w:r>
-        <w:rPr>
-          <w:rFonts w:asciiTheme="minorHAnsi" w:eastAsia="Times New Roman" w:hAnsiTheme="minorHAnsi" w:cs="Calibri"/>
-        </w:rPr>
-        <w:t>.</w:t>
-      </w:r>
-      <w:r>
-        <w:rPr>
-          <w:rFonts w:asciiTheme="minorHAnsi" w:eastAsia="Times New Roman" w:hAnsiTheme="minorHAnsi" w:cs="Calibri"/>
-        </w:rPr>
-        <w:t>txt</w:t>
-      </w:r>
+      <w:hyperlink r:id="rId20" w:history="1">
+        <w:r>
+          <w:rPr>
+            <w:rStyle w:val="Hyperlink"/>
+            <w:rFonts w:asciiTheme="minorHAnsi" w:eastAsia="Times New Roman" w:hAnsiTheme="minorHAnsi" w:cs="Calibri"/>
+            <w:sz w:val="22"/>
+            <w:szCs w:val="22"/>
+          </w:rPr>
+          <w:t>unilateral</w:t>
+        </w:r>
+        <w:r>
+          <w:rPr>
+            <w:rStyle w:val="Hyperlink"/>
+            <w:rFonts w:asciiTheme="minorHAnsi" w:eastAsia="Times New Roman" w:hAnsiTheme="minorHAnsi" w:cs="Calibri"/>
+            <w:sz w:val="22"/>
+            <w:szCs w:val="22"/>
+          </w:rPr>
+          <w:t>_m</w:t>
+        </w:r>
+        <w:r>
+          <w:rPr>
+            <w:rStyle w:val="Hyperlink"/>
+            <w:rFonts w:asciiTheme="minorHAnsi" w:eastAsia="Times New Roman" w:hAnsiTheme="minorHAnsi" w:cs="Calibri"/>
+            <w:sz w:val="22"/>
+            <w:szCs w:val="22"/>
+          </w:rPr>
+          <w:t>astectomy</w:t>
+        </w:r>
+        <w:r>
+          <w:rPr>
+            <w:rStyle w:val="Hyperlink"/>
+            <w:rFonts w:asciiTheme="minorHAnsi" w:eastAsia="Times New Roman" w:hAnsiTheme="minorHAnsi" w:cs="Calibri"/>
+            <w:sz w:val="22"/>
+            <w:szCs w:val="22"/>
+          </w:rPr>
+          <w:t>_l</w:t>
+        </w:r>
+        <w:r>
+          <w:rPr>
+            <w:rStyle w:val="Hyperlink"/>
+            <w:rFonts w:asciiTheme="minorHAnsi" w:eastAsia="Times New Roman" w:hAnsiTheme="minorHAnsi" w:cs="Calibri"/>
+            <w:sz w:val="22"/>
+            <w:szCs w:val="22"/>
+          </w:rPr>
+          <w:t>eft_01_base</w:t>
+        </w:r>
+        <w:r>
+          <w:rPr>
+            <w:rStyle w:val="Hyperlink"/>
+            <w:rFonts w:asciiTheme="minorHAnsi" w:eastAsia="Times New Roman" w:hAnsiTheme="minorHAnsi" w:cs="Calibri"/>
+            <w:sz w:val="22"/>
+            <w:szCs w:val="22"/>
+          </w:rPr>
+          <w:t>.</w:t>
+        </w:r>
+        <w:r>
+          <w:rPr>
+            <w:rStyle w:val="Hyperlink"/>
+            <w:rFonts w:asciiTheme="minorHAnsi" w:eastAsia="Times New Roman" w:hAnsiTheme="minorHAnsi" w:cs="Calibri"/>
+            <w:sz w:val="22"/>
+            <w:szCs w:val="22"/>
+          </w:rPr>
+          <w:t>txt</w:t>
+        </w:r>
+      </w:hyperlink>
     </w:p>
     <w:p>
       <w:pPr>
@@ -1274,21 +1284,79 @@
         <w:ind w:firstLine="720"/>
         <w:rPr>
           <w:rFonts w:asciiTheme="minorHAnsi" w:eastAsia="Times New Roman" w:hAnsiTheme="minorHAnsi" w:cs="Calibri"/>
-        </w:rPr>
-      </w:pPr>
-      <w:r>
-        <w:rPr>
-          <w:rFonts w:asciiTheme="minorHAnsi" w:eastAsia="Times New Roman" w:hAnsiTheme="minorHAnsi" w:cs="Calibri"/>
-          <w:b/>
-        </w:rPr>
-        <w:t xml:space="preserve">Reference Code Set Source: </w:t>
-      </w:r>
-      <w:r>
-        <w:rPr>
-          <w:rFonts w:asciiTheme="minorHAnsi" w:eastAsia="Times New Roman" w:hAnsiTheme="minorHAnsi" w:cs="Calibri"/>
-        </w:rPr>
-        <w:t>CMS130v12</w:t>
-      </w:r>
+          <w:sz w:val="22"/>
+          <w:szCs w:val="22"/>
+        </w:rPr>
+      </w:pPr>
+      <w:r>
+        <w:rPr>
+          <w:rFonts w:asciiTheme="minorHAnsi" w:eastAsia="Times New Roman" w:hAnsiTheme="minorHAnsi" w:cs="Calibri"/>
+          <w:b/>
+          <w:bCs/>
+          <w:sz w:val="22"/>
+          <w:szCs w:val="22"/>
+        </w:rPr>
+        <w:t>Base Code Set as pdf:</w:t>
+      </w:r>
+      <w:r>
+        <w:rPr>
+          <w:rFonts w:asciiTheme="minorHAnsi" w:eastAsia="Times New Roman" w:hAnsiTheme="minorHAnsi" w:cs="Calibri"/>
+          <w:sz w:val="22"/>
+          <w:szCs w:val="22"/>
+        </w:rPr>
+        <w:t xml:space="preserve"> </w:t>
+      </w:r>
+      <w:hyperlink r:id="rId21" w:history="1">
+        <w:r>
+          <w:rPr>
+            <w:rStyle w:val="Hyperlink"/>
+            <w:rFonts w:asciiTheme="minorHAnsi" w:eastAsia="Times New Roman" w:hAnsiTheme="minorHAnsi" w:cs="Calibri"/>
+            <w:sz w:val="22"/>
+            <w:szCs w:val="22"/>
+          </w:rPr>
+          <w:t>unilateral_mastectomy_left_01_base.pdf</w:t>
+        </w:r>
+      </w:hyperlink>
+    </w:p>
+    <w:p>
+      <w:pPr>
+        <w:pStyle w:val="Default"/>
+        <w:ind w:firstLine="720"/>
+        <w:rPr>
+          <w:rFonts w:asciiTheme="minorHAnsi" w:eastAsia="Times New Roman" w:hAnsiTheme="minorHAnsi" w:cs="Calibri"/>
+          <w:sz w:val="22"/>
+          <w:szCs w:val="22"/>
+        </w:rPr>
+      </w:pPr>
+      <w:r>
+        <w:rPr>
+          <w:rFonts w:asciiTheme="minorHAnsi" w:eastAsia="Times New Roman" w:hAnsiTheme="minorHAnsi" w:cs="Calibri"/>
+          <w:b/>
+          <w:sz w:val="22"/>
+          <w:szCs w:val="22"/>
+        </w:rPr>
+        <w:t>Base</w:t>
+      </w:r>
+      <w:r>
+        <w:rPr>
+          <w:rFonts w:asciiTheme="minorHAnsi" w:eastAsia="Times New Roman" w:hAnsiTheme="minorHAnsi" w:cs="Calibri"/>
+          <w:b/>
+          <w:sz w:val="22"/>
+          <w:szCs w:val="22"/>
+        </w:rPr>
+        <w:t xml:space="preserve"> Code Set Source: </w:t>
+      </w:r>
+      <w:hyperlink r:id="rId22" w:history="1">
+        <w:r>
+          <w:rPr>
+            <w:rStyle w:val="Hyperlink"/>
+            <w:rFonts w:asciiTheme="minorHAnsi" w:eastAsia="Times New Roman" w:hAnsiTheme="minorHAnsi" w:cs="Calibri"/>
+            <w:sz w:val="22"/>
+            <w:szCs w:val="22"/>
+          </w:rPr>
+          <w:t>CMS130v12</w:t>
+        </w:r>
+      </w:hyperlink>
     </w:p>
     <w:p>
       <w:pPr>
@@ -1296,25 +1364,33 @@
         <w:ind w:left="720"/>
         <w:rPr>
           <w:rFonts w:asciiTheme="minorHAnsi" w:eastAsia="Times New Roman" w:hAnsiTheme="minorHAnsi" w:cs="Calibri"/>
-        </w:rPr>
-      </w:pPr>
-      <w:r>
-        <w:rPr>
-          <w:rFonts w:asciiTheme="minorHAnsi" w:eastAsia="Times New Roman" w:hAnsiTheme="minorHAnsi" w:cs="Calibri"/>
-          <w:b/>
-          <w:bCs/>
+          <w:sz w:val="22"/>
+          <w:szCs w:val="22"/>
+        </w:rPr>
+      </w:pPr>
+      <w:r>
+        <w:rPr>
+          <w:rFonts w:asciiTheme="minorHAnsi" w:eastAsia="Times New Roman" w:hAnsiTheme="minorHAnsi" w:cs="Calibri"/>
+          <w:b/>
+          <w:bCs/>
+          <w:sz w:val="22"/>
+          <w:szCs w:val="22"/>
         </w:rPr>
         <w:t>Reference Code Set Vocabulary:</w:t>
       </w:r>
       <w:r>
         <w:rPr>
           <w:rFonts w:asciiTheme="minorHAnsi" w:eastAsia="Times New Roman" w:hAnsiTheme="minorHAnsi" w:cs="Calibri"/>
+          <w:sz w:val="22"/>
+          <w:szCs w:val="22"/>
         </w:rPr>
         <w:t xml:space="preserve"> </w:t>
       </w:r>
       <w:r>
         <w:rPr>
           <w:rFonts w:asciiTheme="minorHAnsi" w:eastAsia="Times New Roman" w:hAnsiTheme="minorHAnsi" w:cs="Calibri"/>
+          <w:sz w:val="22"/>
+          <w:szCs w:val="22"/>
         </w:rPr>
         <w:t>SNOMED/ICDPCS</w:t>
       </w:r>
@@ -1325,60 +1401,111 @@
         <w:ind w:left="720"/>
         <w:rPr>
           <w:rFonts w:eastAsia="Times New Roman" w:cs="Calibri"/>
-          <w:sz w:val="24"/>
-          <w:szCs w:val="24"/>
-        </w:rPr>
-      </w:pPr>
-      <w:r>
-        <w:rPr>
-          <w:rFonts w:eastAsia="Times New Roman" w:cs="Calibri"/>
-          <w:b/>
-          <w:bCs/>
-          <w:sz w:val="24"/>
-          <w:szCs w:val="24"/>
+        </w:rPr>
+      </w:pPr>
+      <w:r>
+        <w:rPr>
+          <w:rFonts w:eastAsia="Times New Roman" w:cs="Calibri"/>
+          <w:b/>
+          <w:bCs/>
         </w:rPr>
         <w:t>Reference Code Set:</w:t>
       </w:r>
       <w:r>
         <w:rPr>
           <w:rFonts w:eastAsia="Times New Roman" w:cs="Calibri"/>
-          <w:sz w:val="24"/>
-          <w:szCs w:val="24"/>
         </w:rPr>
         <w:t xml:space="preserve"> </w:t>
       </w:r>
-      <w:r>
-        <w:rPr>
-          <w:rFonts w:eastAsia="Times New Roman" w:cs="Calibri"/>
-          <w:sz w:val="24"/>
-          <w:szCs w:val="24"/>
-        </w:rPr>
-        <w:t>unilateralMastectomyLeft_01</w:t>
-      </w:r>
-      <w:r>
-        <w:rPr>
-          <w:rFonts w:eastAsia="Times New Roman" w:cs="Calibri"/>
-          <w:sz w:val="24"/>
-          <w:szCs w:val="24"/>
-        </w:rPr>
-        <w:t>.</w:t>
-      </w:r>
-      <w:r>
-        <w:rPr>
-          <w:rFonts w:eastAsia="Times New Roman" w:cs="Calibri"/>
-          <w:sz w:val="24"/>
-          <w:szCs w:val="24"/>
-        </w:rPr>
-        <w:t>txt</w:t>
-      </w:r>
+      <w:hyperlink r:id="rId23" w:history="1">
+        <w:r>
+          <w:rPr>
+            <w:rStyle w:val="Hyperlink"/>
+            <w:rFonts w:eastAsia="Times New Roman" w:cs="Calibri"/>
+          </w:rPr>
+          <w:t>unilateral</w:t>
+        </w:r>
+        <w:r>
+          <w:rPr>
+            <w:rStyle w:val="Hyperlink"/>
+            <w:rFonts w:eastAsia="Times New Roman" w:cs="Calibri"/>
+          </w:rPr>
+          <w:t>_m</w:t>
+        </w:r>
+        <w:r>
+          <w:rPr>
+            <w:rStyle w:val="Hyperlink"/>
+            <w:rFonts w:eastAsia="Times New Roman" w:cs="Calibri"/>
+          </w:rPr>
+          <w:t>astectomy</w:t>
+        </w:r>
+        <w:r>
+          <w:rPr>
+            <w:rStyle w:val="Hyperlink"/>
+            <w:rFonts w:eastAsia="Times New Roman" w:cs="Calibri"/>
+          </w:rPr>
+          <w:t>_l</w:t>
+        </w:r>
+        <w:r>
+          <w:rPr>
+            <w:rStyle w:val="Hyperlink"/>
+            <w:rFonts w:eastAsia="Times New Roman" w:cs="Calibri"/>
+          </w:rPr>
+          <w:t>eft_01</w:t>
+        </w:r>
+        <w:r>
+          <w:rPr>
+            <w:rStyle w:val="Hyperlink"/>
+            <w:rFonts w:eastAsia="Times New Roman" w:cs="Calibri"/>
+          </w:rPr>
+          <w:t>.</w:t>
+        </w:r>
+        <w:r>
+          <w:rPr>
+            <w:rStyle w:val="Hyperlink"/>
+            <w:rFonts w:eastAsia="Times New Roman" w:cs="Calibri"/>
+          </w:rPr>
+          <w:t>txt</w:t>
+        </w:r>
+      </w:hyperlink>
     </w:p>
     <w:p>
       <w:pPr>
         <w:spacing w:after="0" w:line="240" w:lineRule="auto"/>
+        <w:ind w:left="720"/>
+        <w:rPr>
+          <w:rFonts w:eastAsia="Times New Roman" w:cs="Calibri"/>
+        </w:rPr>
+      </w:pPr>
+      <w:r>
+        <w:rPr>
+          <w:rFonts w:eastAsia="Times New Roman" w:cs="Calibri"/>
+          <w:b/>
+          <w:bCs/>
+        </w:rPr>
+        <w:t>Reference Code Set as pdf:</w:t>
+      </w:r>
+      <w:r>
+        <w:rPr>
+          <w:rFonts w:eastAsia="Times New Roman" w:cs="Calibri"/>
+        </w:rPr>
+        <w:t xml:space="preserve"> </w:t>
+      </w:r>
+      <w:hyperlink r:id="rId24" w:history="1">
+        <w:r>
+          <w:rPr>
+            <w:rStyle w:val="Hyperlink"/>
+            <w:rFonts w:eastAsia="Times New Roman" w:cs="Calibri"/>
+          </w:rPr>
+          <w:t>unilateral_mastectomy_left_01.pdf</w:t>
+        </w:r>
+      </w:hyperlink>
+    </w:p>
+    <w:p>
+      <w:pPr>
+        <w:spacing w:after="0" w:line="240" w:lineRule="auto"/>
         <w:rPr>
           <w:rStyle w:val="Hyperlink"/>
-          <w:sz w:val="24"/>
-          <w:szCs w:val="24"/>
         </w:rPr>
       </w:pPr>
     </w:p>
@@ -1389,8 +1516,6 @@
           <w:rFonts w:eastAsia="Times New Roman" w:cs="Calibri"/>
           <w:b/>
           <w:color w:val="000000"/>
-          <w:sz w:val="24"/>
-          <w:szCs w:val="24"/>
         </w:rPr>
       </w:pPr>
       <w:r>
@@ -1398,8 +1523,6 @@
           <w:rFonts w:eastAsia="Times New Roman" w:cs="Calibri"/>
           <w:b/>
           <w:color w:val="000000"/>
-          <w:sz w:val="24"/>
-          <w:szCs w:val="24"/>
         </w:rPr>
         <w:t xml:space="preserve">Screening of </w:t>
       </w:r>
@@ -1408,8 +1531,6 @@
           <w:rFonts w:eastAsia="Times New Roman" w:cs="Calibri"/>
           <w:b/>
           <w:color w:val="000000"/>
-          <w:sz w:val="24"/>
-          <w:szCs w:val="24"/>
         </w:rPr>
         <w:t xml:space="preserve">Unilateral Right Mastectomy </w:t>
       </w:r>
@@ -1418,8 +1539,6 @@
           <w:rFonts w:eastAsia="Times New Roman" w:cs="Calibri"/>
           <w:b/>
           <w:color w:val="000000"/>
-          <w:sz w:val="24"/>
-          <w:szCs w:val="24"/>
         </w:rPr>
         <w:t>(</w:t>
       </w:r>
@@ -1429,23 +1548,13 @@
           <w:b/>
           <w:bCs/>
         </w:rPr>
-        <w:t>SNOMED</w:t>
-      </w:r>
-      <w:r>
-        <w:rPr>
-          <w:rFonts w:eastAsia="Times New Roman" w:cs="Calibri"/>
-          <w:b/>
-          <w:bCs/>
-        </w:rPr>
-        <w:t>/ICDPCS</w:t>
+        <w:t>SNOMED/ICDPCS</w:t>
       </w:r>
       <w:r>
         <w:rPr>
           <w:rFonts w:eastAsia="Times New Roman" w:cs="Calibri"/>
           <w:b/>
           <w:color w:val="000000"/>
-          <w:sz w:val="24"/>
-          <w:szCs w:val="24"/>
         </w:rPr>
         <w:t>):</w:t>
       </w:r>
@@ -1458,29 +1567,27 @@
           <w:rFonts w:asciiTheme="minorHAnsi" w:eastAsia="Times New Roman" w:hAnsiTheme="minorHAnsi" w:cs="Calibri"/>
           <w:b/>
           <w:bCs/>
-        </w:rPr>
-      </w:pPr>
-      <w:r>
-        <w:rPr>
-          <w:rFonts w:asciiTheme="minorHAnsi" w:eastAsia="Times New Roman" w:hAnsiTheme="minorHAnsi" w:cs="Calibri"/>
-          <w:b/>
-          <w:bCs/>
-        </w:rPr>
-        <w:t>VSAC link:</w:t>
-      </w:r>
-      <w:r>
-        <w:rPr>
-          <w:rFonts w:asciiTheme="minorHAnsi" w:eastAsia="Times New Roman" w:hAnsiTheme="minorHAnsi" w:cs="Calibri"/>
-          <w:b/>
-          <w:bCs/>
-        </w:rPr>
-        <w:t xml:space="preserve"> </w:t>
-      </w:r>
-      <w:hyperlink r:id="rId10" w:history="1">
+          <w:sz w:val="22"/>
+          <w:szCs w:val="22"/>
+        </w:rPr>
+      </w:pPr>
+      <w:r>
+        <w:rPr>
+          <w:rFonts w:asciiTheme="minorHAnsi" w:eastAsia="Times New Roman" w:hAnsiTheme="minorHAnsi" w:cs="Calibri"/>
+          <w:b/>
+          <w:bCs/>
+          <w:sz w:val="22"/>
+          <w:szCs w:val="22"/>
+        </w:rPr>
+        <w:t xml:space="preserve">VSAC link: </w:t>
+      </w:r>
+      <w:hyperlink r:id="rId25" w:history="1">
         <w:r>
           <w:rPr>
             <w:rStyle w:val="Hyperlink"/>
             <w:rFonts w:asciiTheme="minorHAnsi" w:eastAsia="Times New Roman" w:hAnsiTheme="minorHAnsi" w:cs="Calibri"/>
+            <w:sz w:val="22"/>
+            <w:szCs w:val="22"/>
           </w:rPr>
           <w:t>CMS125v12</w:t>
         </w:r>
@@ -1492,40 +1599,93 @@
         <w:ind w:firstLine="720"/>
         <w:rPr>
           <w:rFonts w:asciiTheme="minorHAnsi" w:eastAsia="Times New Roman" w:hAnsiTheme="minorHAnsi" w:cs="Calibri"/>
-        </w:rPr>
-      </w:pPr>
-      <w:r>
-        <w:rPr>
-          <w:rFonts w:asciiTheme="minorHAnsi" w:eastAsia="Times New Roman" w:hAnsiTheme="minorHAnsi" w:cs="Calibri"/>
-          <w:b/>
-          <w:bCs/>
+          <w:sz w:val="22"/>
+          <w:szCs w:val="22"/>
+        </w:rPr>
+      </w:pPr>
+      <w:r>
+        <w:rPr>
+          <w:rFonts w:asciiTheme="minorHAnsi" w:eastAsia="Times New Roman" w:hAnsiTheme="minorHAnsi" w:cs="Calibri"/>
+          <w:b/>
+          <w:bCs/>
+          <w:sz w:val="22"/>
+          <w:szCs w:val="22"/>
         </w:rPr>
         <w:t>Base Code Set:</w:t>
       </w:r>
       <w:r>
         <w:rPr>
           <w:rFonts w:asciiTheme="minorHAnsi" w:eastAsia="Times New Roman" w:hAnsiTheme="minorHAnsi" w:cs="Calibri"/>
+          <w:sz w:val="22"/>
+          <w:szCs w:val="22"/>
         </w:rPr>
         <w:t xml:space="preserve"> </w:t>
       </w:r>
-      <w:r>
-        <w:rPr>
-          <w:rFonts w:asciiTheme="minorHAnsi" w:eastAsia="Times New Roman" w:hAnsiTheme="minorHAnsi" w:cs="Calibri"/>
-        </w:rPr>
-        <w:t>unilateralMastectomyRight_01_base</w:t>
-      </w:r>
-      <w:r>
-        <w:rPr>
-          <w:rFonts w:asciiTheme="minorHAnsi" w:eastAsia="Times New Roman" w:hAnsiTheme="minorHAnsi" w:cs="Calibri"/>
-        </w:rPr>
-        <w:t>.</w:t>
-      </w:r>
-      <w:r>
-        <w:rPr>
-          <w:rFonts w:asciiTheme="minorHAnsi" w:eastAsia="Times New Roman" w:hAnsiTheme="minorHAnsi" w:cs="Calibri"/>
-        </w:rPr>
-        <w:t>txt</w:t>
-      </w:r>
+      <w:hyperlink r:id="rId26" w:history="1">
+        <w:r>
+          <w:rPr>
+            <w:rStyle w:val="Hyperlink"/>
+            <w:rFonts w:asciiTheme="minorHAnsi" w:eastAsia="Times New Roman" w:hAnsiTheme="minorHAnsi" w:cs="Calibri"/>
+            <w:sz w:val="22"/>
+            <w:szCs w:val="22"/>
+          </w:rPr>
+          <w:t>unilateral</w:t>
+        </w:r>
+        <w:r>
+          <w:rPr>
+            <w:rStyle w:val="Hyperlink"/>
+            <w:rFonts w:asciiTheme="minorHAnsi" w:eastAsia="Times New Roman" w:hAnsiTheme="minorHAnsi" w:cs="Calibri"/>
+            <w:sz w:val="22"/>
+            <w:szCs w:val="22"/>
+          </w:rPr>
+          <w:t>_m</w:t>
+        </w:r>
+        <w:r>
+          <w:rPr>
+            <w:rStyle w:val="Hyperlink"/>
+            <w:rFonts w:asciiTheme="minorHAnsi" w:eastAsia="Times New Roman" w:hAnsiTheme="minorHAnsi" w:cs="Calibri"/>
+            <w:sz w:val="22"/>
+            <w:szCs w:val="22"/>
+          </w:rPr>
+          <w:t>astectomy</w:t>
+        </w:r>
+        <w:r>
+          <w:rPr>
+            <w:rStyle w:val="Hyperlink"/>
+            <w:rFonts w:asciiTheme="minorHAnsi" w:eastAsia="Times New Roman" w:hAnsiTheme="minorHAnsi" w:cs="Calibri"/>
+            <w:sz w:val="22"/>
+            <w:szCs w:val="22"/>
+          </w:rPr>
+          <w:t>_r</w:t>
+        </w:r>
+        <w:r>
+          <w:rPr>
+            <w:rStyle w:val="Hyperlink"/>
+            <w:rFonts w:asciiTheme="minorHAnsi" w:eastAsia="Times New Roman" w:hAnsiTheme="minorHAnsi" w:cs="Calibri"/>
+            <w:sz w:val="22"/>
+            <w:szCs w:val="22"/>
+          </w:rPr>
+          <w:t>ight_01_base</w:t>
+        </w:r>
+        <w:r>
+          <w:rPr>
+            <w:rStyle w:val="Hyperlink"/>
+            <w:rFonts w:asciiTheme="minorHAnsi" w:eastAsia="Times New Roman" w:hAnsiTheme="minorHAnsi" w:cs="Calibri"/>
+            <w:sz w:val="22"/>
+            <w:szCs w:val="22"/>
+          </w:rPr>
+          <w:t>.</w:t>
+        </w:r>
+        <w:r>
+          <w:rPr>
+            <w:rStyle w:val="Hyperlink"/>
+            <w:rFonts w:asciiTheme="minorHAnsi" w:eastAsia="Times New Roman" w:hAnsiTheme="minorHAnsi" w:cs="Calibri"/>
+            <w:sz w:val="22"/>
+            <w:szCs w:val="22"/>
+          </w:rPr>
+          <w:t>txt</w:t>
+        </w:r>
+      </w:hyperlink>
     </w:p>
     <w:p>
       <w:pPr>
@@ -1533,21 +1693,79 @@
         <w:ind w:firstLine="720"/>
         <w:rPr>
           <w:rFonts w:asciiTheme="minorHAnsi" w:eastAsia="Times New Roman" w:hAnsiTheme="minorHAnsi" w:cs="Calibri"/>
-        </w:rPr>
-      </w:pPr>
-      <w:r>
-        <w:rPr>
-          <w:rFonts w:asciiTheme="minorHAnsi" w:eastAsia="Times New Roman" w:hAnsiTheme="minorHAnsi" w:cs="Calibri"/>
-          <w:b/>
-        </w:rPr>
-        <w:t xml:space="preserve">Reference Code Set Source: </w:t>
-      </w:r>
-      <w:r>
-        <w:rPr>
-          <w:rFonts w:asciiTheme="minorHAnsi" w:eastAsia="Times New Roman" w:hAnsiTheme="minorHAnsi" w:cs="Calibri"/>
-        </w:rPr>
-        <w:t>CMS130v12</w:t>
-      </w:r>
+          <w:sz w:val="22"/>
+          <w:szCs w:val="22"/>
+        </w:rPr>
+      </w:pPr>
+      <w:r>
+        <w:rPr>
+          <w:rFonts w:asciiTheme="minorHAnsi" w:eastAsia="Times New Roman" w:hAnsiTheme="minorHAnsi" w:cs="Calibri"/>
+          <w:b/>
+          <w:bCs/>
+          <w:sz w:val="22"/>
+          <w:szCs w:val="22"/>
+        </w:rPr>
+        <w:t>Base Code Set as pdf:</w:t>
+      </w:r>
+      <w:r>
+        <w:rPr>
+          <w:rFonts w:asciiTheme="minorHAnsi" w:eastAsia="Times New Roman" w:hAnsiTheme="minorHAnsi" w:cs="Calibri"/>
+          <w:sz w:val="22"/>
+          <w:szCs w:val="22"/>
+        </w:rPr>
+        <w:t xml:space="preserve"> </w:t>
+      </w:r>
+      <w:hyperlink r:id="rId27" w:history="1">
+        <w:r>
+          <w:rPr>
+            <w:rStyle w:val="Hyperlink"/>
+            <w:rFonts w:asciiTheme="minorHAnsi" w:eastAsia="Times New Roman" w:hAnsiTheme="minorHAnsi" w:cs="Calibri"/>
+            <w:sz w:val="22"/>
+            <w:szCs w:val="22"/>
+          </w:rPr>
+          <w:t>unilateral_mastectomy_right_01_base.pdf</w:t>
+        </w:r>
+      </w:hyperlink>
+    </w:p>
+    <w:p>
+      <w:pPr>
+        <w:pStyle w:val="Default"/>
+        <w:ind w:firstLine="720"/>
+        <w:rPr>
+          <w:rFonts w:asciiTheme="minorHAnsi" w:eastAsia="Times New Roman" w:hAnsiTheme="minorHAnsi" w:cs="Calibri"/>
+          <w:sz w:val="22"/>
+          <w:szCs w:val="22"/>
+        </w:rPr>
+      </w:pPr>
+      <w:r>
+        <w:rPr>
+          <w:rFonts w:asciiTheme="minorHAnsi" w:eastAsia="Times New Roman" w:hAnsiTheme="minorHAnsi" w:cs="Calibri"/>
+          <w:b/>
+          <w:sz w:val="22"/>
+          <w:szCs w:val="22"/>
+        </w:rPr>
+        <w:t>Base</w:t>
+      </w:r>
+      <w:r>
+        <w:rPr>
+          <w:rFonts w:asciiTheme="minorHAnsi" w:eastAsia="Times New Roman" w:hAnsiTheme="minorHAnsi" w:cs="Calibri"/>
+          <w:b/>
+          <w:sz w:val="22"/>
+          <w:szCs w:val="22"/>
+        </w:rPr>
+        <w:t xml:space="preserve"> Code Set Source: </w:t>
+      </w:r>
+      <w:hyperlink r:id="rId28" w:history="1">
+        <w:r>
+          <w:rPr>
+            <w:rStyle w:val="Hyperlink"/>
+            <w:rFonts w:asciiTheme="minorHAnsi" w:eastAsia="Times New Roman" w:hAnsiTheme="minorHAnsi" w:cs="Calibri"/>
+            <w:sz w:val="22"/>
+            <w:szCs w:val="22"/>
+          </w:rPr>
+          <w:t>CMS130v12</w:t>
+        </w:r>
+      </w:hyperlink>
     </w:p>
     <w:p>
       <w:pPr>
@@ -1555,25 +1773,33 @@
         <w:ind w:left="720"/>
         <w:rPr>
           <w:rFonts w:asciiTheme="minorHAnsi" w:eastAsia="Times New Roman" w:hAnsiTheme="minorHAnsi" w:cs="Calibri"/>
-        </w:rPr>
-      </w:pPr>
-      <w:r>
-        <w:rPr>
-          <w:rFonts w:asciiTheme="minorHAnsi" w:eastAsia="Times New Roman" w:hAnsiTheme="minorHAnsi" w:cs="Calibri"/>
-          <w:b/>
-          <w:bCs/>
+          <w:sz w:val="22"/>
+          <w:szCs w:val="22"/>
+        </w:rPr>
+      </w:pPr>
+      <w:r>
+        <w:rPr>
+          <w:rFonts w:asciiTheme="minorHAnsi" w:eastAsia="Times New Roman" w:hAnsiTheme="minorHAnsi" w:cs="Calibri"/>
+          <w:b/>
+          <w:bCs/>
+          <w:sz w:val="22"/>
+          <w:szCs w:val="22"/>
         </w:rPr>
         <w:t>Reference Code Set Vocabulary:</w:t>
       </w:r>
       <w:r>
         <w:rPr>
           <w:rFonts w:asciiTheme="minorHAnsi" w:eastAsia="Times New Roman" w:hAnsiTheme="minorHAnsi" w:cs="Calibri"/>
+          <w:sz w:val="22"/>
+          <w:szCs w:val="22"/>
         </w:rPr>
         <w:t xml:space="preserve"> </w:t>
       </w:r>
       <w:r>
         <w:rPr>
           <w:rFonts w:asciiTheme="minorHAnsi" w:eastAsia="Times New Roman" w:hAnsiTheme="minorHAnsi" w:cs="Calibri"/>
+          <w:sz w:val="22"/>
+          <w:szCs w:val="22"/>
         </w:rPr>
         <w:t>SNOMED/ICDPCS</w:t>
       </w:r>
@@ -1584,60 +1810,111 @@
         <w:ind w:left="720"/>
         <w:rPr>
           <w:rFonts w:eastAsia="Times New Roman" w:cs="Calibri"/>
-          <w:sz w:val="24"/>
-          <w:szCs w:val="24"/>
-        </w:rPr>
-      </w:pPr>
-      <w:r>
-        <w:rPr>
-          <w:rFonts w:eastAsia="Times New Roman" w:cs="Calibri"/>
-          <w:b/>
-          <w:bCs/>
-          <w:sz w:val="24"/>
-          <w:szCs w:val="24"/>
+        </w:rPr>
+      </w:pPr>
+      <w:r>
+        <w:rPr>
+          <w:rFonts w:eastAsia="Times New Roman" w:cs="Calibri"/>
+          <w:b/>
+          <w:bCs/>
         </w:rPr>
         <w:t>Reference Code Set:</w:t>
       </w:r>
       <w:r>
         <w:rPr>
           <w:rFonts w:eastAsia="Times New Roman" w:cs="Calibri"/>
-          <w:sz w:val="24"/>
-          <w:szCs w:val="24"/>
         </w:rPr>
         <w:t xml:space="preserve"> </w:t>
       </w:r>
-      <w:r>
-        <w:rPr>
-          <w:rFonts w:eastAsia="Times New Roman" w:cs="Calibri"/>
-          <w:sz w:val="24"/>
-          <w:szCs w:val="24"/>
-        </w:rPr>
-        <w:t>unilateralMastectomyRight_01</w:t>
-      </w:r>
-      <w:r>
-        <w:rPr>
-          <w:rFonts w:eastAsia="Times New Roman" w:cs="Calibri"/>
-          <w:sz w:val="24"/>
-          <w:szCs w:val="24"/>
-        </w:rPr>
-        <w:t>.</w:t>
-      </w:r>
-      <w:r>
-        <w:rPr>
-          <w:rFonts w:eastAsia="Times New Roman" w:cs="Calibri"/>
-          <w:sz w:val="24"/>
-          <w:szCs w:val="24"/>
-        </w:rPr>
-        <w:t>txt</w:t>
-      </w:r>
+      <w:hyperlink r:id="rId29" w:history="1">
+        <w:r>
+          <w:rPr>
+            <w:rStyle w:val="Hyperlink"/>
+            <w:rFonts w:eastAsia="Times New Roman" w:cs="Calibri"/>
+          </w:rPr>
+          <w:t>unilateral</w:t>
+        </w:r>
+        <w:r>
+          <w:rPr>
+            <w:rStyle w:val="Hyperlink"/>
+            <w:rFonts w:eastAsia="Times New Roman" w:cs="Calibri"/>
+          </w:rPr>
+          <w:t>_m</w:t>
+        </w:r>
+        <w:r>
+          <w:rPr>
+            <w:rStyle w:val="Hyperlink"/>
+            <w:rFonts w:eastAsia="Times New Roman" w:cs="Calibri"/>
+          </w:rPr>
+          <w:t>astectomy</w:t>
+        </w:r>
+        <w:r>
+          <w:rPr>
+            <w:rStyle w:val="Hyperlink"/>
+            <w:rFonts w:eastAsia="Times New Roman" w:cs="Calibri"/>
+          </w:rPr>
+          <w:t>_r</w:t>
+        </w:r>
+        <w:r>
+          <w:rPr>
+            <w:rStyle w:val="Hyperlink"/>
+            <w:rFonts w:eastAsia="Times New Roman" w:cs="Calibri"/>
+          </w:rPr>
+          <w:t>ight_01</w:t>
+        </w:r>
+        <w:r>
+          <w:rPr>
+            <w:rStyle w:val="Hyperlink"/>
+            <w:rFonts w:eastAsia="Times New Roman" w:cs="Calibri"/>
+          </w:rPr>
+          <w:t>.</w:t>
+        </w:r>
+        <w:r>
+          <w:rPr>
+            <w:rStyle w:val="Hyperlink"/>
+            <w:rFonts w:eastAsia="Times New Roman" w:cs="Calibri"/>
+          </w:rPr>
+          <w:t>txt</w:t>
+        </w:r>
+      </w:hyperlink>
     </w:p>
     <w:p>
       <w:pPr>
         <w:spacing w:after="0" w:line="240" w:lineRule="auto"/>
+        <w:ind w:left="720"/>
+        <w:rPr>
+          <w:rFonts w:eastAsia="Times New Roman" w:cs="Calibri"/>
+        </w:rPr>
+      </w:pPr>
+      <w:r>
+        <w:rPr>
+          <w:rFonts w:eastAsia="Times New Roman" w:cs="Calibri"/>
+          <w:b/>
+          <w:bCs/>
+        </w:rPr>
+        <w:t>Reference Code Set as pdf:</w:t>
+      </w:r>
+      <w:r>
+        <w:rPr>
+          <w:rFonts w:eastAsia="Times New Roman" w:cs="Calibri"/>
+        </w:rPr>
+        <w:t xml:space="preserve"> </w:t>
+      </w:r>
+      <w:hyperlink r:id="rId30" w:history="1">
+        <w:r>
+          <w:rPr>
+            <w:rStyle w:val="Hyperlink"/>
+            <w:rFonts w:eastAsia="Times New Roman" w:cs="Calibri"/>
+          </w:rPr>
+          <w:t>unilateral_mastectomy_right_01.pdf</w:t>
+        </w:r>
+      </w:hyperlink>
+    </w:p>
+    <w:p>
+      <w:pPr>
+        <w:spacing w:after="0" w:line="240" w:lineRule="auto"/>
         <w:rPr>
           <w:rStyle w:val="Hyperlink"/>
-          <w:sz w:val="24"/>
-          <w:szCs w:val="24"/>
         </w:rPr>
       </w:pPr>
     </w:p>
@@ -1648,8 +1925,6 @@
           <w:rFonts w:eastAsia="Times New Roman" w:cs="Calibri"/>
           <w:b/>
           <w:color w:val="000000"/>
-          <w:sz w:val="24"/>
-          <w:szCs w:val="24"/>
         </w:rPr>
       </w:pPr>
       <w:r>
@@ -1657,8 +1932,6 @@
           <w:rFonts w:eastAsia="Times New Roman" w:cs="Calibri"/>
           <w:b/>
           <w:color w:val="000000"/>
-          <w:sz w:val="24"/>
-          <w:szCs w:val="24"/>
         </w:rPr>
         <w:t xml:space="preserve">Screening of </w:t>
       </w:r>
@@ -1667,8 +1940,6 @@
           <w:rFonts w:eastAsia="Times New Roman" w:cs="Calibri"/>
           <w:b/>
           <w:color w:val="000000"/>
-          <w:sz w:val="24"/>
-          <w:szCs w:val="24"/>
         </w:rPr>
         <w:t xml:space="preserve">Mammography </w:t>
       </w:r>
@@ -1677,8 +1948,6 @@
           <w:rFonts w:eastAsia="Times New Roman" w:cs="Calibri"/>
           <w:b/>
           <w:color w:val="000000"/>
-          <w:sz w:val="24"/>
-          <w:szCs w:val="24"/>
         </w:rPr>
         <w:t>(</w:t>
       </w:r>
@@ -1688,15 +1957,7 @@
           <w:b/>
           <w:bCs/>
         </w:rPr>
-        <w:t>SNOMED/</w:t>
-      </w:r>
-      <w:r>
-        <w:rPr>
-          <w:rFonts w:eastAsia="Times New Roman" w:cs="Calibri"/>
-          <w:b/>
-          <w:bCs/>
-        </w:rPr>
-        <w:t>ICD10/9CM</w:t>
+        <w:t>SNOMED/ICD10/9CM</w:t>
       </w:r>
       <w:r>
         <w:rPr>
@@ -1711,8 +1972,6 @@
           <w:rFonts w:eastAsia="Times New Roman" w:cs="Calibri"/>
           <w:b/>
           <w:color w:val="000000"/>
-          <w:sz w:val="24"/>
-          <w:szCs w:val="24"/>
         </w:rPr>
         <w:t>):</w:t>
       </w:r>
@@ -1725,29 +1984,27 @@
           <w:rFonts w:asciiTheme="minorHAnsi" w:eastAsia="Times New Roman" w:hAnsiTheme="minorHAnsi" w:cs="Calibri"/>
           <w:b/>
           <w:bCs/>
-        </w:rPr>
-      </w:pPr>
-      <w:r>
-        <w:rPr>
-          <w:rFonts w:asciiTheme="minorHAnsi" w:eastAsia="Times New Roman" w:hAnsiTheme="minorHAnsi" w:cs="Calibri"/>
-          <w:b/>
-          <w:bCs/>
-        </w:rPr>
-        <w:t>VSAC link:</w:t>
-      </w:r>
-      <w:r>
-        <w:rPr>
-          <w:rFonts w:asciiTheme="minorHAnsi" w:eastAsia="Times New Roman" w:hAnsiTheme="minorHAnsi" w:cs="Calibri"/>
-          <w:b/>
-          <w:bCs/>
-        </w:rPr>
-        <w:t xml:space="preserve"> </w:t>
-      </w:r>
-      <w:hyperlink r:id="rId11" w:history="1">
+          <w:sz w:val="22"/>
+          <w:szCs w:val="22"/>
+        </w:rPr>
+      </w:pPr>
+      <w:r>
+        <w:rPr>
+          <w:rFonts w:asciiTheme="minorHAnsi" w:eastAsia="Times New Roman" w:hAnsiTheme="minorHAnsi" w:cs="Calibri"/>
+          <w:b/>
+          <w:bCs/>
+          <w:sz w:val="22"/>
+          <w:szCs w:val="22"/>
+        </w:rPr>
+        <w:t xml:space="preserve">VSAC link: </w:t>
+      </w:r>
+      <w:hyperlink r:id="rId31" w:history="1">
         <w:r>
           <w:rPr>
             <w:rStyle w:val="Hyperlink"/>
             <w:rFonts w:asciiTheme="minorHAnsi" w:eastAsia="Times New Roman" w:hAnsiTheme="minorHAnsi" w:cs="Calibri"/>
+            <w:sz w:val="22"/>
+            <w:szCs w:val="22"/>
           </w:rPr>
           <w:t>CMS125v12</w:t>
         </w:r>
@@ -1759,8 +2016,6 @@
         <w:ind w:firstLine="720"/>
         <w:rPr>
           <w:rFonts w:eastAsia="Times New Roman" w:cs="Calibri"/>
-          <w:sz w:val="24"/>
-          <w:szCs w:val="24"/>
         </w:rPr>
       </w:pPr>
       <w:r>
@@ -1777,26 +2032,90 @@
         </w:rPr>
         <w:t xml:space="preserve"> </w:t>
       </w:r>
-      <w:r>
-        <w:rPr>
-          <w:rFonts w:eastAsia="Times New Roman" w:cs="Calibri"/>
-          <w:sz w:val="24"/>
-          <w:szCs w:val="24"/>
-        </w:rPr>
-        <w:t>mammography_code_01_base</w:t>
-      </w:r>
-      <w:r>
-        <w:rPr>
-          <w:rFonts w:eastAsia="Times New Roman" w:cs="Calibri"/>
-        </w:rPr>
-        <w:t>.</w:t>
-      </w:r>
-      <w:r>
-        <w:rPr>
-          <w:rFonts w:eastAsia="Times New Roman" w:cs="Calibri"/>
-        </w:rPr>
-        <w:t>txt</w:t>
-      </w:r>
+      <w:hyperlink r:id="rId32" w:history="1">
+        <w:r>
+          <w:rPr>
+            <w:rStyle w:val="Hyperlink"/>
+            <w:rFonts w:eastAsia="Times New Roman" w:cs="Calibri"/>
+          </w:rPr>
+          <w:t>mammography_code_01_base</w:t>
+        </w:r>
+        <w:r>
+          <w:rPr>
+            <w:rStyle w:val="Hyperlink"/>
+            <w:rFonts w:eastAsia="Times New Roman" w:cs="Calibri"/>
+          </w:rPr>
+          <w:t>.</w:t>
+        </w:r>
+        <w:r>
+          <w:rPr>
+            <w:rStyle w:val="Hyperlink"/>
+            <w:rFonts w:eastAsia="Times New Roman" w:cs="Calibri"/>
+          </w:rPr>
+          <w:t>txt</w:t>
+        </w:r>
+      </w:hyperlink>
+    </w:p>
+    <w:p>
+      <w:pPr>
+        <w:spacing w:after="0" w:line="240" w:lineRule="auto"/>
+        <w:ind w:firstLine="720"/>
+        <w:rPr>
+          <w:rFonts w:eastAsia="Times New Roman" w:cs="Calibri"/>
+        </w:rPr>
+      </w:pPr>
+      <w:r>
+        <w:rPr>
+          <w:rFonts w:eastAsia="Times New Roman" w:cs="Calibri"/>
+          <w:b/>
+          <w:bCs/>
+        </w:rPr>
+        <w:t>Base Code Set as pdf:</w:t>
+      </w:r>
+      <w:r>
+        <w:rPr>
+          <w:rFonts w:eastAsia="Times New Roman" w:cs="Calibri"/>
+        </w:rPr>
+        <w:t xml:space="preserve"> </w:t>
+      </w:r>
+      <w:bookmarkStart w:id="0" w:name="_Hlk206593910"/>
+      <w:r>
+        <w:rPr>
+          <w:rFonts w:eastAsia="Times New Roman" w:cs="Calibri"/>
+        </w:rPr>
+        <w:fldChar w:fldCharType="begin"/>
+      </w:r>
+      <w:r>
+        <w:rPr>
+          <w:rFonts w:eastAsia="Times New Roman" w:cs="Calibri"/>
+        </w:rPr>
+        <w:instrText>HYPERLINK "https://phxplorer.github.io/PHX/health_dimensions_files/health_dimensions/preventive%20services/breast_cancer_screening_ps_03/mammography_code_01_base.pdf"</w:instrText>
+      </w:r>
+      <w:r>
+        <w:rPr>
+          <w:rFonts w:eastAsia="Times New Roman" w:cs="Calibri"/>
+        </w:rPr>
+      </w:r>
+      <w:r>
+        <w:rPr>
+          <w:rFonts w:eastAsia="Times New Roman" w:cs="Calibri"/>
+        </w:rPr>
+        <w:fldChar w:fldCharType="separate"/>
+      </w:r>
+      <w:r>
+        <w:rPr>
+          <w:rStyle w:val="Hyperlink"/>
+          <w:rFonts w:eastAsia="Times New Roman" w:cs="Calibri"/>
+        </w:rPr>
+        <w:t>mammography_code_01_base.pdf</w:t>
+      </w:r>
+      <w:r>
+        <w:rPr>
+          <w:rFonts w:eastAsia="Times New Roman" w:cs="Calibri"/>
+        </w:rPr>
+        <w:fldChar w:fldCharType="end"/>
+      </w:r>
+      <w:bookmarkEnd w:id="0"/>
     </w:p>
     <w:p>
       <w:pPr>
@@ -1804,21 +2123,39 @@
         <w:ind w:firstLine="720"/>
         <w:rPr>
           <w:rFonts w:asciiTheme="minorHAnsi" w:eastAsia="Times New Roman" w:hAnsiTheme="minorHAnsi" w:cs="Calibri"/>
-        </w:rPr>
-      </w:pPr>
-      <w:r>
-        <w:rPr>
-          <w:rFonts w:asciiTheme="minorHAnsi" w:eastAsia="Times New Roman" w:hAnsiTheme="minorHAnsi" w:cs="Calibri"/>
-          <w:b/>
-        </w:rPr>
-        <w:t xml:space="preserve">Reference Code Set Source: </w:t>
-      </w:r>
-      <w:r>
-        <w:rPr>
-          <w:rFonts w:asciiTheme="minorHAnsi" w:eastAsia="Times New Roman" w:hAnsiTheme="minorHAnsi" w:cs="Calibri"/>
-        </w:rPr>
-        <w:t>CMS130v12</w:t>
-      </w:r>
+          <w:sz w:val="22"/>
+          <w:szCs w:val="22"/>
+        </w:rPr>
+      </w:pPr>
+      <w:r>
+        <w:rPr>
+          <w:rFonts w:asciiTheme="minorHAnsi" w:eastAsia="Times New Roman" w:hAnsiTheme="minorHAnsi" w:cs="Calibri"/>
+          <w:b/>
+          <w:sz w:val="22"/>
+          <w:szCs w:val="22"/>
+        </w:rPr>
+        <w:t>Base</w:t>
+      </w:r>
+      <w:r>
+        <w:rPr>
+          <w:rFonts w:asciiTheme="minorHAnsi" w:eastAsia="Times New Roman" w:hAnsiTheme="minorHAnsi" w:cs="Calibri"/>
+          <w:b/>
+          <w:sz w:val="22"/>
+          <w:szCs w:val="22"/>
+        </w:rPr>
+        <w:t xml:space="preserve"> Code Set Source: </w:t>
+      </w:r>
+      <w:hyperlink r:id="rId33" w:history="1">
+        <w:r>
+          <w:rPr>
+            <w:rStyle w:val="Hyperlink"/>
+            <w:rFonts w:asciiTheme="minorHAnsi" w:eastAsia="Times New Roman" w:hAnsiTheme="minorHAnsi" w:cs="Calibri"/>
+            <w:sz w:val="22"/>
+            <w:szCs w:val="22"/>
+          </w:rPr>
+          <w:t>CMS130v12</w:t>
+        </w:r>
+      </w:hyperlink>
     </w:p>
     <w:p>
       <w:pPr>
@@ -1826,26 +2163,33 @@
         <w:ind w:left="720"/>
         <w:rPr>
           <w:rFonts w:asciiTheme="minorHAnsi" w:eastAsia="Times New Roman" w:hAnsiTheme="minorHAnsi" w:cs="Calibri"/>
-        </w:rPr>
-      </w:pPr>
-      <w:r>
-        <w:rPr>
-          <w:rFonts w:asciiTheme="minorHAnsi" w:eastAsia="Times New Roman" w:hAnsiTheme="minorHAnsi" w:cs="Calibri"/>
-          <w:b/>
-          <w:bCs/>
-        </w:rPr>
-        <w:lastRenderedPageBreak/>
+          <w:sz w:val="22"/>
+          <w:szCs w:val="22"/>
+        </w:rPr>
+      </w:pPr>
+      <w:r>
+        <w:rPr>
+          <w:rFonts w:asciiTheme="minorHAnsi" w:eastAsia="Times New Roman" w:hAnsiTheme="minorHAnsi" w:cs="Calibri"/>
+          <w:b/>
+          <w:bCs/>
+          <w:sz w:val="22"/>
+          <w:szCs w:val="22"/>
+        </w:rPr>
         <w:t>Reference Code Set Vocabulary:</w:t>
       </w:r>
       <w:r>
         <w:rPr>
           <w:rFonts w:asciiTheme="minorHAnsi" w:eastAsia="Times New Roman" w:hAnsiTheme="minorHAnsi" w:cs="Calibri"/>
+          <w:sz w:val="22"/>
+          <w:szCs w:val="22"/>
         </w:rPr>
         <w:t xml:space="preserve"> </w:t>
       </w:r>
       <w:r>
         <w:rPr>
           <w:rFonts w:asciiTheme="minorHAnsi" w:eastAsia="Times New Roman" w:hAnsiTheme="minorHAnsi" w:cs="Calibri"/>
+          <w:sz w:val="22"/>
+          <w:szCs w:val="22"/>
         </w:rPr>
         <w:t>SNOMED/ICD10/9CM</w:t>
       </w:r>
@@ -1856,127 +2200,81 @@
         <w:ind w:firstLine="720"/>
         <w:rPr>
           <w:rFonts w:eastAsia="Times New Roman" w:cs="Calibri"/>
-          <w:sz w:val="24"/>
-          <w:szCs w:val="24"/>
-        </w:rPr>
-      </w:pPr>
-      <w:r>
-        <w:rPr>
-          <w:rFonts w:eastAsia="Times New Roman" w:cs="Calibri"/>
-          <w:b/>
-          <w:bCs/>
-          <w:sz w:val="24"/>
-          <w:szCs w:val="24"/>
+        </w:rPr>
+      </w:pPr>
+      <w:r>
+        <w:rPr>
+          <w:rFonts w:eastAsia="Times New Roman" w:cs="Calibri"/>
+          <w:b/>
+          <w:bCs/>
         </w:rPr>
         <w:t>Reference Code Set:</w:t>
       </w:r>
       <w:r>
         <w:rPr>
           <w:rFonts w:eastAsia="Times New Roman" w:cs="Calibri"/>
-          <w:sz w:val="24"/>
-          <w:szCs w:val="24"/>
         </w:rPr>
         <w:t xml:space="preserve"> </w:t>
       </w:r>
-      <w:r>
-        <w:rPr>
-          <w:rFonts w:eastAsia="Times New Roman" w:cs="Calibri"/>
-          <w:sz w:val="24"/>
-          <w:szCs w:val="24"/>
-        </w:rPr>
-        <w:t>mammography_code_01</w:t>
-      </w:r>
-      <w:r>
-        <w:rPr>
-          <w:rFonts w:eastAsia="Times New Roman" w:cs="Calibri"/>
-          <w:sz w:val="24"/>
-          <w:szCs w:val="24"/>
-        </w:rPr>
-        <w:t>.</w:t>
-      </w:r>
-      <w:r>
-        <w:rPr>
-          <w:rFonts w:eastAsia="Times New Roman" w:cs="Calibri"/>
-          <w:sz w:val="24"/>
-          <w:szCs w:val="24"/>
-        </w:rPr>
-        <w:t>txt</w:t>
-      </w:r>
+      <w:hyperlink r:id="rId34" w:history="1">
+        <w:r>
+          <w:rPr>
+            <w:rStyle w:val="Hyperlink"/>
+            <w:rFonts w:eastAsia="Times New Roman" w:cs="Calibri"/>
+          </w:rPr>
+          <w:t>mammography_code_01</w:t>
+        </w:r>
+        <w:r>
+          <w:rPr>
+            <w:rStyle w:val="Hyperlink"/>
+            <w:rFonts w:eastAsia="Times New Roman" w:cs="Calibri"/>
+          </w:rPr>
+          <w:t>.</w:t>
+        </w:r>
+        <w:r>
+          <w:rPr>
+            <w:rStyle w:val="Hyperlink"/>
+            <w:rFonts w:eastAsia="Times New Roman" w:cs="Calibri"/>
+          </w:rPr>
+          <w:t>txt</w:t>
+        </w:r>
+      </w:hyperlink>
     </w:p>
     <w:p>
       <w:pPr>
         <w:spacing w:after="0" w:line="240" w:lineRule="auto"/>
-        <w:rPr>
-          <w:rFonts w:eastAsia="Times New Roman" w:cs="Calibri"/>
-          <w:sz w:val="24"/>
-          <w:szCs w:val="24"/>
-        </w:rPr>
-      </w:pPr>
-    </w:p>
-    <w:p>
-      <w:pPr>
-        <w:spacing w:after="0" w:line="240" w:lineRule="auto"/>
-        <w:rPr>
-          <w:rFonts w:eastAsia="Times New Roman" w:cs="Calibri"/>
-          <w:b/>
-          <w:color w:val="000000"/>
-          <w:sz w:val="24"/>
-          <w:szCs w:val="24"/>
-        </w:rPr>
-      </w:pPr>
-    </w:p>
-    <w:p>
-      <w:pPr>
-        <w:spacing w:after="0" w:line="240" w:lineRule="auto"/>
-        <w:rPr>
-          <w:rFonts w:eastAsia="Times New Roman" w:cs="Calibri"/>
-          <w:b/>
-          <w:color w:val="000000"/>
-          <w:sz w:val="24"/>
-          <w:szCs w:val="24"/>
-        </w:rPr>
-      </w:pPr>
-    </w:p>
-    <w:p>
-      <w:pPr>
-        <w:spacing w:after="0" w:line="240" w:lineRule="auto"/>
-        <w:rPr>
-          <w:rFonts w:ascii="Calibri" w:eastAsia="Times New Roman" w:hAnsi="Calibri" w:cs="Calibri"/>
-          <w:b/>
-          <w:bCs/>
-          <w:color w:val="000000"/>
-          <w:sz w:val="24"/>
-          <w:szCs w:val="24"/>
-        </w:rPr>
-      </w:pPr>
-      <w:r>
-        <w:rPr>
-          <w:rFonts w:ascii="Calibri" w:eastAsia="Times New Roman" w:hAnsi="Calibri" w:cs="Calibri"/>
-          <w:b/>
-          <w:bCs/>
-          <w:color w:val="000000"/>
-          <w:sz w:val="24"/>
-          <w:szCs w:val="24"/>
-        </w:rPr>
-        <w:t>Reference</w:t>
-      </w:r>
-      <w:r>
-        <w:rPr>
-          <w:rFonts w:ascii="Calibri" w:eastAsia="Times New Roman" w:hAnsi="Calibri" w:cs="Calibri"/>
-          <w:b/>
-          <w:bCs/>
-          <w:color w:val="000000"/>
-          <w:sz w:val="24"/>
-          <w:szCs w:val="24"/>
-        </w:rPr>
-        <w:t xml:space="preserve"> ETL SQL Code:</w:t>
-      </w:r>
-    </w:p>
-    <w:p/>
-    <w:p/>
+        <w:ind w:firstLine="720"/>
+        <w:rPr>
+          <w:rFonts w:eastAsia="Times New Roman" w:cs="Calibri"/>
+        </w:rPr>
+      </w:pPr>
+      <w:r>
+        <w:rPr>
+          <w:rFonts w:eastAsia="Times New Roman" w:cs="Calibri"/>
+          <w:b/>
+          <w:bCs/>
+        </w:rPr>
+        <w:t>Reference Code Set as pdf:</w:t>
+      </w:r>
+      <w:r>
+        <w:rPr>
+          <w:rFonts w:eastAsia="Times New Roman" w:cs="Calibri"/>
+        </w:rPr>
+        <w:t xml:space="preserve"> </w:t>
+      </w:r>
+      <w:hyperlink r:id="rId35" w:history="1">
+        <w:r>
+          <w:rPr>
+            <w:rStyle w:val="Hyperlink"/>
+            <w:rFonts w:eastAsia="Times New Roman" w:cs="Calibri"/>
+          </w:rPr>
+          <w:t>mammography_code_01.pdf</w:t>
+        </w:r>
+      </w:hyperlink>
+    </w:p>
     <w:p/>
     <w:sectPr>
-      <w:headerReference w:type="default" r:id="rId12"/>
+      <w:headerReference w:type="default" r:id="rId36"/>
       <w:pgSz w:w="12240" w:h="15840"/>
       <w:pgMar w:top="1440" w:right="1440" w:bottom="1440" w:left="1440" w:header="720" w:footer="720" w:gutter="0"/>
       <w:cols w:space="720"/>
@@ -3141,6 +3439,18 @@
       <w14:ligatures w14:val="none"/>
     </w:rPr>
   </w:style>
+  <w:style w:type="character" w:styleId="FollowedHyperlink">
+    <w:name w:val="FollowedHyperlink"/>
+    <w:basedOn w:val="DefaultParagraphFont"/>
+    <w:uiPriority w:val="99"/>
+    <w:semiHidden/>
+    <w:unhideWhenUsed/>
+    <w:rsid w:val="005549DE"/>
+    <w:rPr>
+      <w:color w:val="954F72" w:themeColor="followedHyperlink"/>
+      <w:u w:val="single"/>
+    </w:rPr>
+  </w:style>
 </w:styles>
 </file>
 

</xml_diff>